<commit_message>
Actualizacion de documentos ficha y matriz
Se agrega la actualizacion de la Ficha de proyecto y La de Matriz
</commit_message>
<xml_diff>
--- a/Documentacion/Ficha Proyecto.docx
+++ b/Documentacion/Ficha Proyecto.docx
@@ -1,6 +1,6 @@
 
 <file path=word/document.xml><?xml version="1.0" encoding="utf-8"?>
-<w:document xmlns:wpc="http://schemas.microsoft.com/office/word/2010/wordprocessingCanvas" xmlns:cx="http://schemas.microsoft.com/office/drawing/2014/chartex" xmlns:cx1="http://schemas.microsoft.com/office/drawing/2015/9/8/chartex" xmlns:cx2="http://schemas.microsoft.com/office/drawing/2015/10/21/chartex" xmlns:cx3="http://schemas.microsoft.com/office/drawing/2016/5/9/chartex" xmlns:cx4="http://schemas.microsoft.com/office/drawing/2016/5/10/chartex" xmlns:cx5="http://schemas.microsoft.com/office/drawing/2016/5/11/chartex" xmlns:cx6="http://schemas.microsoft.com/office/drawing/2016/5/12/chartex" xmlns:cx7="http://schemas.microsoft.com/office/drawing/2016/5/13/chartex" xmlns:cx8="http://schemas.microsoft.com/office/drawing/2016/5/14/chartex" xmlns:mc="http://schemas.openxmlformats.org/markup-compatibility/2006" xmlns:aink="http://schemas.microsoft.com/office/drawing/2016/ink" xmlns:am3d="http://schemas.microsoft.com/office/drawing/2017/model3d" xmlns:o="urn:schemas-microsoft-com:office:office" xmlns:oel="http://schemas.microsoft.com/office/2019/extlst" xmlns:r="http://schemas.openxmlformats.org/officeDocument/2006/relationships" xmlns:m="http://schemas.openxmlformats.org/officeDocument/2006/math" xmlns:v="urn:schemas-microsoft-com:vml" xmlns:wp14="http://schemas.microsoft.com/office/word/2010/wordprocessingDrawing" xmlns:wp="http://schemas.openxmlformats.org/drawingml/2006/wordprocessingDrawing" xmlns:w10="urn:schemas-microsoft-com:office:word" xmlns:w="http://schemas.openxmlformats.org/wordprocessingml/2006/main" xmlns:w14="http://schemas.microsoft.com/office/word/2010/wordml" xmlns:w15="http://schemas.microsoft.com/office/word/2012/wordml" xmlns:w16cex="http://schemas.microsoft.com/office/word/2018/wordml/cex" xmlns:w16cid="http://schemas.microsoft.com/office/word/2016/wordml/cid" xmlns:w16="http://schemas.microsoft.com/office/word/2018/wordml" xmlns:w16sdtdh="http://schemas.microsoft.com/office/word/2020/wordml/sdtdatahash" xmlns:w16se="http://schemas.microsoft.com/office/word/2015/wordml/symex" xmlns:wpg="http://schemas.microsoft.com/office/word/2010/wordprocessingGroup" xmlns:wpi="http://schemas.microsoft.com/office/word/2010/wordprocessingInk" xmlns:wne="http://schemas.microsoft.com/office/word/2006/wordml" xmlns:wps="http://schemas.microsoft.com/office/word/2010/wordprocessingShape" mc:Ignorable="w14 w15 w16se w16cid w16 w16cex w16sdtdh wp14">
+<w:document xmlns:wpc="http://schemas.microsoft.com/office/word/2010/wordprocessingCanvas" xmlns:cx="http://schemas.microsoft.com/office/drawing/2014/chartex" xmlns:cx1="http://schemas.microsoft.com/office/drawing/2015/9/8/chartex" xmlns:cx2="http://schemas.microsoft.com/office/drawing/2015/10/21/chartex" xmlns:cx3="http://schemas.microsoft.com/office/drawing/2016/5/9/chartex" xmlns:cx4="http://schemas.microsoft.com/office/drawing/2016/5/10/chartex" xmlns:cx5="http://schemas.microsoft.com/office/drawing/2016/5/11/chartex" xmlns:cx6="http://schemas.microsoft.com/office/drawing/2016/5/12/chartex" xmlns:cx7="http://schemas.microsoft.com/office/drawing/2016/5/13/chartex" xmlns:cx8="http://schemas.microsoft.com/office/drawing/2016/5/14/chartex" xmlns:mc="http://schemas.openxmlformats.org/markup-compatibility/2006" xmlns:aink="http://schemas.microsoft.com/office/drawing/2016/ink" xmlns:am3d="http://schemas.microsoft.com/office/drawing/2017/model3d" xmlns:o="urn:schemas-microsoft-com:office:office" xmlns:r="http://schemas.openxmlformats.org/officeDocument/2006/relationships" xmlns:m="http://schemas.openxmlformats.org/officeDocument/2006/math" xmlns:v="urn:schemas-microsoft-com:vml" xmlns:wp14="http://schemas.microsoft.com/office/word/2010/wordprocessingDrawing" xmlns:wp="http://schemas.openxmlformats.org/drawingml/2006/wordprocessingDrawing" xmlns:w10="urn:schemas-microsoft-com:office:word" xmlns:w="http://schemas.openxmlformats.org/wordprocessingml/2006/main" xmlns:w14="http://schemas.microsoft.com/office/word/2010/wordml" xmlns:w15="http://schemas.microsoft.com/office/word/2012/wordml" xmlns:w16cex="http://schemas.microsoft.com/office/word/2018/wordml/cex" xmlns:w16cid="http://schemas.microsoft.com/office/word/2016/wordml/cid" xmlns:w16="http://schemas.microsoft.com/office/word/2018/wordml" xmlns:w16sdtdh="http://schemas.microsoft.com/office/word/2020/wordml/sdtdatahash" xmlns:w16se="http://schemas.microsoft.com/office/word/2015/wordml/symex" xmlns:wpg="http://schemas.microsoft.com/office/word/2010/wordprocessingGroup" xmlns:wpi="http://schemas.microsoft.com/office/word/2010/wordprocessingInk" xmlns:wne="http://schemas.microsoft.com/office/word/2006/wordml" xmlns:wps="http://schemas.microsoft.com/office/word/2010/wordprocessingShape" mc:Ignorable="w14 w15 w16se w16cid w16 w16cex w16sdtdh wp14">
   <w:body>
     <w:p>
       <w:pPr>
@@ -1731,8 +1731,36 @@
                 <w:sz w:val="22"/>
                 <w:szCs w:val="22"/>
               </w:rPr>
-              <w:t>Miguel Angel Guzman</w:t>
-            </w:r>
+              <w:t xml:space="preserve">Miguel </w:t>
+            </w:r>
+            <w:proofErr w:type="spellStart"/>
+            <w:r>
+              <w:rPr>
+                <w:rFonts w:ascii="Arial" w:eastAsia="Arial" w:hAnsi="Arial" w:cs="Arial"/>
+                <w:sz w:val="22"/>
+                <w:szCs w:val="22"/>
+              </w:rPr>
+              <w:t>Angel</w:t>
+            </w:r>
+            <w:proofErr w:type="spellEnd"/>
+            <w:r>
+              <w:rPr>
+                <w:rFonts w:ascii="Arial" w:eastAsia="Arial" w:hAnsi="Arial" w:cs="Arial"/>
+                <w:sz w:val="22"/>
+                <w:szCs w:val="22"/>
+              </w:rPr>
+              <w:t xml:space="preserve"> </w:t>
+            </w:r>
+            <w:proofErr w:type="spellStart"/>
+            <w:r>
+              <w:rPr>
+                <w:rFonts w:ascii="Arial" w:eastAsia="Arial" w:hAnsi="Arial" w:cs="Arial"/>
+                <w:sz w:val="22"/>
+                <w:szCs w:val="22"/>
+              </w:rPr>
+              <w:t>Guzman</w:t>
+            </w:r>
+            <w:proofErr w:type="spellEnd"/>
           </w:p>
         </w:tc>
         <w:tc>
@@ -1865,41 +1893,182 @@
           <w:p>
             <w:pPr>
               <w:spacing w:before="100" w:after="100"/>
-              <w:rPr>
-                <w:rFonts w:ascii="Arial" w:eastAsia="Arial" w:hAnsi="Arial" w:cs="Arial"/>
-                <w:sz w:val="22"/>
-                <w:szCs w:val="22"/>
-              </w:rPr>
-            </w:pPr>
-            <w:r>
+              <w:jc w:val="both"/>
               <w:rPr>
                 <w:rFonts w:ascii="Arial" w:hAnsi="Arial" w:cs="Arial"/>
                 <w:color w:val="000000"/>
               </w:rPr>
-              <w:t>En áreas urbanas densamente pobladas, la disponibilidad de espacios de estacionamiento se ha convertido en un desafío significativo. Los conductores a menudo enfrentan dificultades para encontrar un lugar adecuado para estacionar, lo que puede resultar en pérdida de tiempo, aumento de estrés y contribución a la congestión del tráfico. Esta problemática se ve agravada durante las horas pico, eventos especiales o en zonas con alta demanda de estacionamiento.</w:t>
-            </w:r>
-          </w:p>
-          <w:p>
-            <w:pPr>
-              <w:spacing w:before="100" w:after="100"/>
-              <w:rPr>
-                <w:rFonts w:ascii="Arial" w:eastAsia="Arial" w:hAnsi="Arial" w:cs="Arial"/>
-                <w:b/>
-                <w:sz w:val="22"/>
-                <w:szCs w:val="22"/>
-              </w:rPr>
-            </w:pPr>
-          </w:p>
-          <w:p>
-            <w:pPr>
-              <w:spacing w:before="100" w:after="100"/>
-              <w:rPr>
-                <w:rFonts w:ascii="Arial" w:eastAsia="Arial" w:hAnsi="Arial" w:cs="Arial"/>
-                <w:b/>
-                <w:sz w:val="22"/>
-                <w:szCs w:val="22"/>
-              </w:rPr>
-            </w:pPr>
+            </w:pPr>
+            <w:r>
+              <w:rPr>
+                <w:rFonts w:ascii="Arial" w:hAnsi="Arial" w:cs="Arial"/>
+                <w:color w:val="000000"/>
+              </w:rPr>
+              <w:t>En Medellín, la dificultad para encontrar parqueaderos disponibles es un problema recurrente para conductores, especialmente en zonas de alta densidad como el centro, El Poblado y Laureles. Según un estudio de la Secretaría de Movilidad de Medellín (2023), el 65% de los conductores pierden en promedio 20 minutos buscando donde estacionar, lo que genera congestión vehicular, contaminación y estrés.</w:t>
+            </w:r>
+          </w:p>
+          <w:p>
+            <w:pPr>
+              <w:spacing w:before="100" w:after="100"/>
+              <w:jc w:val="both"/>
+              <w:rPr>
+                <w:rFonts w:ascii="Arial" w:hAnsi="Arial" w:cs="Arial"/>
+                <w:color w:val="000000"/>
+              </w:rPr>
+            </w:pPr>
+          </w:p>
+          <w:p>
+            <w:pPr>
+              <w:spacing w:before="100" w:after="100"/>
+              <w:jc w:val="both"/>
+              <w:rPr>
+                <w:rFonts w:ascii="Arial" w:hAnsi="Arial" w:cs="Arial"/>
+                <w:color w:val="000000"/>
+              </w:rPr>
+            </w:pPr>
+            <w:r>
+              <w:rPr>
+                <w:rFonts w:ascii="Arial" w:hAnsi="Arial" w:cs="Arial"/>
+                <w:color w:val="000000"/>
+              </w:rPr>
+              <w:t>Además, la falta de un sistema centralizado que muestre en tiempo real la disponibilidad de parqueaderos y permita reservarlos con anticipación agrava el problema. La Cámara de Comercio de Medellín (2022) señala que solo el 15% de los parqueaderos privados aprovechan tecnologías digitales para optimizar sus operaciones.</w:t>
+            </w:r>
+          </w:p>
+          <w:p>
+            <w:pPr>
+              <w:spacing w:before="100" w:after="100"/>
+              <w:jc w:val="both"/>
+              <w:rPr>
+                <w:rFonts w:ascii="Arial" w:hAnsi="Arial" w:cs="Arial"/>
+                <w:color w:val="000000"/>
+              </w:rPr>
+            </w:pPr>
+          </w:p>
+          <w:p>
+            <w:pPr>
+              <w:spacing w:before="100" w:after="100"/>
+              <w:jc w:val="both"/>
+              <w:rPr>
+                <w:rFonts w:ascii="Arial" w:hAnsi="Arial" w:cs="Arial"/>
+                <w:color w:val="000000"/>
+              </w:rPr>
+            </w:pPr>
+            <w:r>
+              <w:rPr>
+                <w:rFonts w:ascii="Arial" w:hAnsi="Arial" w:cs="Arial"/>
+                <w:color w:val="000000"/>
+              </w:rPr>
+              <w:t>Refugio Rodante es una plataforma digital que ofrece:</w:t>
+            </w:r>
+          </w:p>
+          <w:p>
+            <w:pPr>
+              <w:spacing w:before="100" w:after="100"/>
+              <w:jc w:val="both"/>
+              <w:rPr>
+                <w:rFonts w:ascii="Arial" w:hAnsi="Arial" w:cs="Arial"/>
+                <w:color w:val="000000"/>
+              </w:rPr>
+            </w:pPr>
+          </w:p>
+          <w:p>
+            <w:pPr>
+              <w:spacing w:before="100" w:after="100"/>
+              <w:jc w:val="both"/>
+              <w:rPr>
+                <w:rFonts w:ascii="Arial" w:hAnsi="Arial" w:cs="Arial"/>
+                <w:color w:val="000000"/>
+              </w:rPr>
+            </w:pPr>
+            <w:r>
+              <w:rPr>
+                <w:rFonts w:ascii="Arial" w:hAnsi="Arial" w:cs="Arial"/>
+                <w:color w:val="000000"/>
+              </w:rPr>
+              <w:t>Reservas en tiempo real de parqueaderos en Medellín.</w:t>
+            </w:r>
+          </w:p>
+          <w:p>
+            <w:pPr>
+              <w:spacing w:before="100" w:after="100"/>
+              <w:jc w:val="both"/>
+              <w:rPr>
+                <w:rFonts w:ascii="Arial" w:hAnsi="Arial" w:cs="Arial"/>
+                <w:color w:val="000000"/>
+              </w:rPr>
+            </w:pPr>
+          </w:p>
+          <w:p>
+            <w:pPr>
+              <w:spacing w:before="100" w:after="100"/>
+              <w:jc w:val="both"/>
+              <w:rPr>
+                <w:rFonts w:ascii="Arial" w:hAnsi="Arial" w:cs="Arial"/>
+                <w:color w:val="000000"/>
+              </w:rPr>
+            </w:pPr>
+            <w:r>
+              <w:rPr>
+                <w:rFonts w:ascii="Arial" w:hAnsi="Arial" w:cs="Arial"/>
+                <w:color w:val="000000"/>
+              </w:rPr>
+              <w:t>Mapa interactivo con disponibilidad y tarifas.</w:t>
+            </w:r>
+          </w:p>
+          <w:p>
+            <w:pPr>
+              <w:spacing w:before="100" w:after="100"/>
+              <w:jc w:val="both"/>
+              <w:rPr>
+                <w:rFonts w:ascii="Arial" w:hAnsi="Arial" w:cs="Arial"/>
+                <w:color w:val="000000"/>
+              </w:rPr>
+            </w:pPr>
+          </w:p>
+          <w:p>
+            <w:pPr>
+              <w:spacing w:before="100" w:after="100"/>
+              <w:jc w:val="both"/>
+              <w:rPr>
+                <w:rFonts w:ascii="Arial" w:hAnsi="Arial" w:cs="Arial"/>
+                <w:color w:val="000000"/>
+              </w:rPr>
+            </w:pPr>
+            <w:r>
+              <w:rPr>
+                <w:rFonts w:ascii="Arial" w:hAnsi="Arial" w:cs="Arial"/>
+                <w:color w:val="000000"/>
+              </w:rPr>
+              <w:t>Sistema de pagos integrado (efectivo, tarjeta, móvil).</w:t>
+            </w:r>
+          </w:p>
+          <w:p>
+            <w:pPr>
+              <w:spacing w:before="100" w:after="100"/>
+              <w:jc w:val="both"/>
+              <w:rPr>
+                <w:rFonts w:ascii="Arial" w:hAnsi="Arial" w:cs="Arial"/>
+                <w:color w:val="000000"/>
+              </w:rPr>
+            </w:pPr>
+          </w:p>
+          <w:p>
+            <w:pPr>
+              <w:spacing w:before="100" w:after="100"/>
+              <w:rPr>
+                <w:rFonts w:ascii="Arial" w:eastAsia="Arial" w:hAnsi="Arial" w:cs="Arial"/>
+                <w:b/>
+                <w:sz w:val="22"/>
+                <w:szCs w:val="22"/>
+              </w:rPr>
+            </w:pPr>
+            <w:r>
+              <w:rPr>
+                <w:rFonts w:ascii="Arial" w:hAnsi="Arial" w:cs="Arial"/>
+                <w:color w:val="000000"/>
+              </w:rPr>
+              <w:t>Notificaciones para recordar reservas y evitar multas.</w:t>
+            </w:r>
           </w:p>
           <w:p>
             <w:pPr>
@@ -1952,41 +2121,303 @@
           <w:p>
             <w:pPr>
               <w:spacing w:before="100" w:after="100"/>
-              <w:rPr>
-                <w:rFonts w:ascii="Arial" w:eastAsia="Arial" w:hAnsi="Arial" w:cs="Arial"/>
-                <w:b/>
-                <w:sz w:val="22"/>
-                <w:szCs w:val="22"/>
-              </w:rPr>
-            </w:pPr>
-            <w:r>
-              <w:rPr>
-                <w:rFonts w:ascii="Arial" w:eastAsia="Arial" w:hAnsi="Arial" w:cs="Arial"/>
-                <w:b/>
-                <w:sz w:val="22"/>
-                <w:szCs w:val="22"/>
-              </w:rPr>
-              <w:t xml:space="preserve">Justificación: </w:t>
-            </w:r>
-            <w:r>
+              <w:jc w:val="both"/>
               <w:rPr>
                 <w:rFonts w:ascii="Arial" w:hAnsi="Arial" w:cs="Arial"/>
                 <w:color w:val="000000"/>
                 <w:sz w:val="22"/>
                 <w:szCs w:val="22"/>
               </w:rPr>
-              <w:t>En áreas urbanas densamente pobladas, la disponibilidad de espacios de estacionamiento es un desafío crítico. La alta densidad de vehículos provoca una intensa competencia por los espacios disponibles, creando dificultades significativas para los conductores. La ausencia de un sistema eficaz para localizar y gestionar estos espacios contribuye a varios problemas que afectan a los usuarios y a la ciudad en su conjunto</w:t>
-            </w:r>
-          </w:p>
-          <w:p>
-            <w:pPr>
-              <w:spacing w:before="100" w:after="100"/>
-              <w:rPr>
-                <w:rFonts w:ascii="Calibri" w:eastAsia="Calibri" w:hAnsi="Calibri" w:cs="Calibri"/>
-                <w:sz w:val="22"/>
-                <w:szCs w:val="22"/>
-              </w:rPr>
-            </w:pPr>
+            </w:pPr>
+            <w:r>
+              <w:rPr>
+                <w:rFonts w:ascii="Arial" w:eastAsia="Arial" w:hAnsi="Arial" w:cs="Arial"/>
+                <w:b/>
+                <w:sz w:val="22"/>
+                <w:szCs w:val="22"/>
+              </w:rPr>
+              <w:t xml:space="preserve">Justificación: </w:t>
+            </w:r>
+            <w:r>
+              <w:rPr>
+                <w:rFonts w:ascii="Arial" w:hAnsi="Arial" w:cs="Arial"/>
+                <w:color w:val="000000"/>
+                <w:sz w:val="22"/>
+                <w:szCs w:val="22"/>
+              </w:rPr>
+              <w:t>Problemas de Movilidad en Medellín:</w:t>
+            </w:r>
+          </w:p>
+          <w:p>
+            <w:pPr>
+              <w:spacing w:before="100" w:after="100"/>
+              <w:jc w:val="both"/>
+              <w:rPr>
+                <w:rFonts w:ascii="Arial" w:hAnsi="Arial" w:cs="Arial"/>
+                <w:color w:val="000000"/>
+                <w:sz w:val="22"/>
+                <w:szCs w:val="22"/>
+              </w:rPr>
+            </w:pPr>
+          </w:p>
+          <w:p>
+            <w:pPr>
+              <w:spacing w:before="100" w:after="100"/>
+              <w:jc w:val="both"/>
+              <w:rPr>
+                <w:rFonts w:ascii="Arial" w:hAnsi="Arial" w:cs="Arial"/>
+                <w:color w:val="000000"/>
+                <w:sz w:val="22"/>
+                <w:szCs w:val="22"/>
+              </w:rPr>
+            </w:pPr>
+            <w:r>
+              <w:rPr>
+                <w:rFonts w:ascii="Arial" w:hAnsi="Arial" w:cs="Arial"/>
+                <w:color w:val="000000"/>
+                <w:sz w:val="22"/>
+                <w:szCs w:val="22"/>
+              </w:rPr>
+              <w:t>La congestión vehicular causa pérdidas económicas estimadas en $1.2 billones anuales (Área Metropolitana, 2023).</w:t>
+            </w:r>
+          </w:p>
+          <w:p>
+            <w:pPr>
+              <w:spacing w:before="100" w:after="100"/>
+              <w:jc w:val="both"/>
+              <w:rPr>
+                <w:rFonts w:ascii="Arial" w:hAnsi="Arial" w:cs="Arial"/>
+                <w:color w:val="000000"/>
+                <w:sz w:val="22"/>
+                <w:szCs w:val="22"/>
+              </w:rPr>
+            </w:pPr>
+          </w:p>
+          <w:p>
+            <w:pPr>
+              <w:spacing w:before="100" w:after="100"/>
+              <w:jc w:val="both"/>
+              <w:rPr>
+                <w:rFonts w:ascii="Arial" w:hAnsi="Arial" w:cs="Arial"/>
+                <w:color w:val="000000"/>
+                <w:sz w:val="22"/>
+                <w:szCs w:val="22"/>
+              </w:rPr>
+            </w:pPr>
+            <w:r>
+              <w:rPr>
+                <w:rFonts w:ascii="Arial" w:hAnsi="Arial" w:cs="Arial"/>
+                <w:color w:val="000000"/>
+                <w:sz w:val="22"/>
+                <w:szCs w:val="22"/>
+              </w:rPr>
+              <w:t>Oportunidad de Mercado:</w:t>
+            </w:r>
+          </w:p>
+          <w:p>
+            <w:pPr>
+              <w:spacing w:before="100" w:after="100"/>
+              <w:jc w:val="both"/>
+              <w:rPr>
+                <w:rFonts w:ascii="Arial" w:hAnsi="Arial" w:cs="Arial"/>
+                <w:color w:val="000000"/>
+                <w:sz w:val="22"/>
+                <w:szCs w:val="22"/>
+              </w:rPr>
+            </w:pPr>
+          </w:p>
+          <w:p>
+            <w:pPr>
+              <w:spacing w:before="100" w:after="100"/>
+              <w:jc w:val="both"/>
+              <w:rPr>
+                <w:rFonts w:ascii="Arial" w:hAnsi="Arial" w:cs="Arial"/>
+                <w:color w:val="000000"/>
+                <w:sz w:val="22"/>
+                <w:szCs w:val="22"/>
+              </w:rPr>
+            </w:pPr>
+            <w:r>
+              <w:rPr>
+                <w:rFonts w:ascii="Arial" w:hAnsi="Arial" w:cs="Arial"/>
+                <w:color w:val="000000"/>
+                <w:sz w:val="22"/>
+                <w:szCs w:val="22"/>
+              </w:rPr>
+              <w:t>Solo el 10% de los parqueaderos en Medellín ofrecen reservas digitales (Cámara de Comercio, 2023).</w:t>
+            </w:r>
+          </w:p>
+          <w:p>
+            <w:pPr>
+              <w:spacing w:before="100" w:after="100"/>
+              <w:jc w:val="both"/>
+              <w:rPr>
+                <w:rFonts w:ascii="Arial" w:hAnsi="Arial" w:cs="Arial"/>
+                <w:color w:val="000000"/>
+                <w:sz w:val="22"/>
+                <w:szCs w:val="22"/>
+              </w:rPr>
+            </w:pPr>
+          </w:p>
+          <w:p>
+            <w:pPr>
+              <w:spacing w:before="100" w:after="100"/>
+              <w:jc w:val="both"/>
+              <w:rPr>
+                <w:rFonts w:ascii="Arial" w:hAnsi="Arial" w:cs="Arial"/>
+                <w:color w:val="000000"/>
+                <w:sz w:val="22"/>
+                <w:szCs w:val="22"/>
+              </w:rPr>
+            </w:pPr>
+            <w:r>
+              <w:rPr>
+                <w:rFonts w:ascii="Arial" w:hAnsi="Arial" w:cs="Arial"/>
+                <w:color w:val="000000"/>
+                <w:sz w:val="22"/>
+                <w:szCs w:val="22"/>
+              </w:rPr>
+              <w:t>Beneficios para Usuarios y Negocios:</w:t>
+            </w:r>
+          </w:p>
+          <w:p>
+            <w:pPr>
+              <w:spacing w:before="100" w:after="100"/>
+              <w:jc w:val="both"/>
+              <w:rPr>
+                <w:rFonts w:ascii="Arial" w:hAnsi="Arial" w:cs="Arial"/>
+                <w:color w:val="000000"/>
+                <w:sz w:val="22"/>
+                <w:szCs w:val="22"/>
+              </w:rPr>
+            </w:pPr>
+          </w:p>
+          <w:p>
+            <w:pPr>
+              <w:spacing w:before="100" w:after="100"/>
+              <w:jc w:val="both"/>
+              <w:rPr>
+                <w:rFonts w:ascii="Arial" w:hAnsi="Arial" w:cs="Arial"/>
+                <w:color w:val="000000"/>
+                <w:sz w:val="22"/>
+                <w:szCs w:val="22"/>
+              </w:rPr>
+            </w:pPr>
+            <w:r>
+              <w:rPr>
+                <w:rFonts w:ascii="Arial" w:hAnsi="Arial" w:cs="Arial"/>
+                <w:color w:val="000000"/>
+                <w:sz w:val="22"/>
+                <w:szCs w:val="22"/>
+              </w:rPr>
+              <w:t>Reduce tiempo de búsqueda, aumenta rotación en parqueaderos y mejora la experiencia del conductor.</w:t>
+            </w:r>
+          </w:p>
+          <w:p>
+            <w:pPr>
+              <w:spacing w:before="100" w:after="100"/>
+              <w:jc w:val="both"/>
+              <w:rPr>
+                <w:rFonts w:ascii="Arial" w:hAnsi="Arial" w:cs="Arial"/>
+                <w:color w:val="000000"/>
+                <w:sz w:val="22"/>
+                <w:szCs w:val="22"/>
+              </w:rPr>
+            </w:pPr>
+          </w:p>
+          <w:p>
+            <w:pPr>
+              <w:spacing w:before="100" w:after="100"/>
+              <w:jc w:val="both"/>
+              <w:rPr>
+                <w:rFonts w:ascii="Arial" w:hAnsi="Arial" w:cs="Arial"/>
+                <w:color w:val="000000"/>
+                <w:sz w:val="22"/>
+                <w:szCs w:val="22"/>
+              </w:rPr>
+            </w:pPr>
+            <w:r>
+              <w:rPr>
+                <w:rFonts w:ascii="Arial" w:hAnsi="Arial" w:cs="Arial"/>
+                <w:color w:val="000000"/>
+                <w:sz w:val="22"/>
+                <w:szCs w:val="22"/>
+              </w:rPr>
+              <w:t>Fuentes:</w:t>
+            </w:r>
+          </w:p>
+          <w:p>
+            <w:pPr>
+              <w:spacing w:before="100" w:after="100"/>
+              <w:jc w:val="both"/>
+              <w:rPr>
+                <w:rFonts w:ascii="Arial" w:hAnsi="Arial" w:cs="Arial"/>
+                <w:color w:val="000000"/>
+                <w:sz w:val="22"/>
+                <w:szCs w:val="22"/>
+              </w:rPr>
+            </w:pPr>
+          </w:p>
+          <w:p>
+            <w:pPr>
+              <w:spacing w:before="100" w:after="100"/>
+              <w:jc w:val="both"/>
+              <w:rPr>
+                <w:rFonts w:ascii="Arial" w:hAnsi="Arial" w:cs="Arial"/>
+                <w:color w:val="000000"/>
+                <w:sz w:val="22"/>
+                <w:szCs w:val="22"/>
+              </w:rPr>
+            </w:pPr>
+            <w:r>
+              <w:rPr>
+                <w:rFonts w:ascii="Arial" w:hAnsi="Arial" w:cs="Arial"/>
+                <w:color w:val="000000"/>
+                <w:sz w:val="22"/>
+                <w:szCs w:val="22"/>
+              </w:rPr>
+              <w:t>Secretaría de Movilidad de Medellín (2023). Informe de congestión vehicular.</w:t>
+            </w:r>
+          </w:p>
+          <w:p>
+            <w:pPr>
+              <w:spacing w:before="100" w:after="100"/>
+              <w:jc w:val="both"/>
+              <w:rPr>
+                <w:rFonts w:ascii="Arial" w:hAnsi="Arial" w:cs="Arial"/>
+                <w:color w:val="000000"/>
+                <w:sz w:val="22"/>
+                <w:szCs w:val="22"/>
+              </w:rPr>
+            </w:pPr>
+          </w:p>
+          <w:p>
+            <w:pPr>
+              <w:spacing w:before="100" w:after="100"/>
+              <w:rPr>
+                <w:rFonts w:ascii="Calibri" w:eastAsia="Calibri" w:hAnsi="Calibri" w:cs="Calibri"/>
+                <w:sz w:val="22"/>
+                <w:szCs w:val="22"/>
+              </w:rPr>
+            </w:pPr>
+            <w:r>
+              <w:rPr>
+                <w:rFonts w:ascii="Arial" w:hAnsi="Arial" w:cs="Arial"/>
+                <w:color w:val="000000"/>
+                <w:sz w:val="22"/>
+                <w:szCs w:val="22"/>
+              </w:rPr>
+              <w:t>Cámara de Comercio de Medellín (2022). Diagnóstico de parqueaderos.</w:t>
+            </w:r>
+            <w:r>
+              <w:rPr>
+                <w:rFonts w:ascii="Arial" w:eastAsia="Calibri" w:hAnsi="Arial" w:cs="Arial"/>
+                <w:color w:val="000000"/>
+                <w:sz w:val="22"/>
+                <w:szCs w:val="22"/>
+              </w:rPr>
+              <w:t xml:space="preserve"> </w:t>
+            </w:r>
           </w:p>
         </w:tc>
       </w:tr>
@@ -2022,19 +2453,22 @@
                 <w:sz w:val="22"/>
                 <w:szCs w:val="22"/>
               </w:rPr>
+              <w:lastRenderedPageBreak/>
               <w:t>Objetivos del proyecto:</w:t>
             </w:r>
           </w:p>
           <w:p>
             <w:pPr>
               <w:spacing w:before="100" w:after="100"/>
-              <w:rPr>
-                <w:rFonts w:ascii="Arial" w:eastAsia="Arial" w:hAnsi="Arial" w:cs="Arial"/>
-                <w:b/>
-                <w:sz w:val="22"/>
-                <w:szCs w:val="22"/>
-              </w:rPr>
-            </w:pPr>
+              <w:jc w:val="both"/>
+              <w:rPr>
+                <w:rFonts w:ascii="Arial" w:eastAsia="Arial" w:hAnsi="Arial" w:cs="Arial"/>
+                <w:sz w:val="22"/>
+                <w:szCs w:val="22"/>
+              </w:rPr>
+            </w:pPr>
+            <w:proofErr w:type="spellStart"/>
+            <w:proofErr w:type="gramStart"/>
             <w:r>
               <w:rPr>
                 <w:rFonts w:ascii="Arial" w:eastAsia="Arial" w:hAnsi="Arial" w:cs="Arial"/>
@@ -2043,15 +2477,6 @@
                 <w:szCs w:val="22"/>
               </w:rPr>
               <w:t>General:</w:t>
-            </w:r>
-            <w:r>
-              <w:rPr>
-                <w:rFonts w:ascii="Arial" w:eastAsia="Arial" w:hAnsi="Arial" w:cs="Arial"/>
-                <w:b/>
-                <w:sz w:val="22"/>
-                <w:szCs w:val="22"/>
-              </w:rPr>
-              <w:t xml:space="preserve"> </w:t>
             </w:r>
             <w:r>
               <w:rPr>
@@ -2060,19 +2485,19 @@
                 <w:sz w:val="22"/>
                 <w:szCs w:val="22"/>
               </w:rPr>
-              <w:t>Desarrollar una plataforma en línea que permita a los usuarios reservar espacios de estacionamiento de manera eficiente mediante el uso de geolocalización y mapas interactivos, con el fin de optimizar la experiencia del usuario, mejorar la gestión de los espacios de estacionamiento y contribuir a una movilidad urbana más fluida y sostenible.</w:t>
-            </w:r>
-          </w:p>
-          <w:p>
-            <w:pPr>
-              <w:spacing w:before="100" w:after="100"/>
-              <w:jc w:val="both"/>
-              <w:rPr>
-                <w:rFonts w:ascii="Arial" w:eastAsia="Arial" w:hAnsi="Arial" w:cs="Arial"/>
-                <w:sz w:val="22"/>
-                <w:szCs w:val="22"/>
-              </w:rPr>
-            </w:pPr>
+              <w:t>Desarrollar</w:t>
+            </w:r>
+            <w:proofErr w:type="spellEnd"/>
+            <w:proofErr w:type="gramEnd"/>
+            <w:r>
+              <w:rPr>
+                <w:rFonts w:ascii="Arial" w:hAnsi="Arial" w:cs="Arial"/>
+                <w:color w:val="000000"/>
+                <w:sz w:val="22"/>
+                <w:szCs w:val="22"/>
+              </w:rPr>
+              <w:t xml:space="preserve"> una plataforma digital para la reserva eficiente de parqueaderos en Medellín, integrando geolocalización, pagos electrónicos y notificaciones en tiempo real.</w:t>
+            </w:r>
           </w:p>
           <w:p>
             <w:pPr>
@@ -2121,46 +2546,65 @@
                 <w:szCs w:val="22"/>
               </w:rPr>
             </w:pPr>
-            <w:r>
-              <w:rPr>
-                <w:rFonts w:ascii="Arial" w:eastAsia="Arial" w:hAnsi="Arial" w:cs="Arial"/>
+          </w:p>
+          <w:p>
+            <w:pPr>
+              <w:pStyle w:val="Prrafodelista"/>
+              <w:numPr>
+                <w:ilvl w:val="0"/>
+                <w:numId w:val="2"/>
+              </w:numPr>
+              <w:spacing w:before="100" w:after="100"/>
+              <w:jc w:val="both"/>
+              <w:rPr>
+                <w:rFonts w:ascii="Arial" w:eastAsia="Arial" w:hAnsi="Arial" w:cs="Arial"/>
+                <w:b/>
+                <w:bCs/>
                 <w:color w:val="202124"/>
                 <w:sz w:val="22"/>
                 <w:szCs w:val="22"/>
               </w:rPr>
-              <w:t>● Gestionar los requisitos funcionales y no funcionales del software de acuerdo con la información obtenida.</w:t>
-            </w:r>
-          </w:p>
-          <w:p>
-            <w:pPr>
-              <w:shd w:val="clear" w:color="auto" w:fill="FFFFFF"/>
-              <w:spacing w:before="240" w:after="240" w:line="327" w:lineRule="auto"/>
-              <w:jc w:val="both"/>
-              <w:rPr>
-                <w:rFonts w:ascii="Arial" w:eastAsia="Arial" w:hAnsi="Arial" w:cs="Arial"/>
+            </w:pPr>
+            <w:r>
+              <w:rPr>
+                <w:rFonts w:ascii="Arial" w:eastAsia="Arial" w:hAnsi="Arial" w:cs="Arial"/>
+                <w:b/>
+                <w:bCs/>
                 <w:color w:val="202124"/>
                 <w:sz w:val="22"/>
                 <w:szCs w:val="22"/>
               </w:rPr>
-            </w:pPr>
-            <w:r>
-              <w:rPr>
-                <w:rFonts w:ascii="Arial" w:eastAsia="Arial" w:hAnsi="Arial" w:cs="Arial"/>
+              <w:t>Analizar requerimientos de usuarios y parqueaderos (horarios, tarifas, capacidad).</w:t>
+            </w:r>
+          </w:p>
+          <w:p>
+            <w:pPr>
+              <w:pStyle w:val="Prrafodelista"/>
+              <w:spacing w:before="100" w:after="100"/>
+              <w:jc w:val="both"/>
+              <w:rPr>
+                <w:rFonts w:ascii="Arial" w:eastAsia="Arial" w:hAnsi="Arial" w:cs="Arial"/>
+                <w:b/>
+                <w:bCs/>
                 <w:color w:val="202124"/>
                 <w:sz w:val="22"/>
                 <w:szCs w:val="22"/>
               </w:rPr>
-              <w:lastRenderedPageBreak/>
-              <w:t>● Diseñar prototipos, arquitectura del software y modelos de base de datos de acuerdo con los requisitos y en coherencia con la exigencia social del País.</w:t>
-            </w:r>
-          </w:p>
-          <w:p>
-            <w:pPr>
-              <w:shd w:val="clear" w:color="auto" w:fill="FFFFFF"/>
-              <w:spacing w:before="240" w:after="240" w:line="327" w:lineRule="auto"/>
-              <w:jc w:val="both"/>
-              <w:rPr>
-                <w:rFonts w:ascii="Arial" w:eastAsia="Arial" w:hAnsi="Arial" w:cs="Arial"/>
+            </w:pPr>
+          </w:p>
+          <w:p>
+            <w:pPr>
+              <w:pStyle w:val="Prrafodelista"/>
+              <w:numPr>
+                <w:ilvl w:val="0"/>
+                <w:numId w:val="2"/>
+              </w:numPr>
+              <w:spacing w:before="100" w:after="100"/>
+              <w:jc w:val="both"/>
+              <w:rPr>
+                <w:rFonts w:ascii="Arial" w:eastAsia="Arial" w:hAnsi="Arial" w:cs="Arial"/>
+                <w:b/>
+                <w:bCs/>
                 <w:color w:val="202124"/>
                 <w:sz w:val="22"/>
                 <w:szCs w:val="22"/>
@@ -2169,61 +2613,127 @@
             <w:r>
               <w:rPr>
                 <w:rFonts w:ascii="Arial" w:eastAsia="Arial" w:hAnsi="Arial" w:cs="Arial"/>
+                <w:b/>
+                <w:bCs/>
                 <w:color w:val="202124"/>
                 <w:sz w:val="22"/>
                 <w:szCs w:val="22"/>
               </w:rPr>
-              <w:t>● Probar los componentes desarrollados a partir del nivel de integración, cumplimiento de requisitos y acuerdos de calidad vigentes.</w:t>
-            </w:r>
-          </w:p>
-          <w:p>
-            <w:pPr>
-              <w:shd w:val="clear" w:color="auto" w:fill="FFFFFF"/>
-              <w:spacing w:before="240" w:after="240" w:line="327" w:lineRule="auto"/>
-              <w:jc w:val="both"/>
-              <w:rPr>
-                <w:rFonts w:ascii="Arial" w:eastAsia="Arial" w:hAnsi="Arial" w:cs="Arial"/>
+              <w:t>Diseñar base de datos (parqueaderos, reservas, usuarios) y prototipos de interfaz.</w:t>
+            </w:r>
+          </w:p>
+          <w:p>
+            <w:pPr>
+              <w:pStyle w:val="Prrafodelista"/>
+              <w:rPr>
+                <w:rFonts w:ascii="Arial" w:eastAsia="Arial" w:hAnsi="Arial" w:cs="Arial"/>
+                <w:b/>
+                <w:bCs/>
                 <w:color w:val="202124"/>
                 <w:sz w:val="22"/>
                 <w:szCs w:val="22"/>
               </w:rPr>
             </w:pPr>
-            <w:r>
-              <w:rPr>
-                <w:rFonts w:ascii="Arial" w:eastAsia="Arial" w:hAnsi="Arial" w:cs="Arial"/>
+          </w:p>
+          <w:p>
+            <w:pPr>
+              <w:pStyle w:val="Prrafodelista"/>
+              <w:spacing w:before="100" w:after="100"/>
+              <w:jc w:val="both"/>
+              <w:rPr>
+                <w:rFonts w:ascii="Arial" w:eastAsia="Arial" w:hAnsi="Arial" w:cs="Arial"/>
+                <w:b/>
+                <w:bCs/>
                 <w:color w:val="202124"/>
                 <w:sz w:val="22"/>
                 <w:szCs w:val="22"/>
               </w:rPr>
-              <w:t>● Implementar diferentes arquitecturas de software a partir de bases y conocimientos de las diferentes tecnologías asociadas a la integración de software (SERVICIOS, CLIENTE SERVIDOR)</w:t>
-            </w:r>
-          </w:p>
-          <w:p>
-            <w:pPr>
-              <w:spacing w:before="100" w:after="100"/>
-              <w:jc w:val="both"/>
-              <w:rPr>
-                <w:rFonts w:ascii="Arial" w:eastAsia="Arial" w:hAnsi="Arial" w:cs="Arial"/>
-                <w:sz w:val="22"/>
-                <w:szCs w:val="22"/>
-              </w:rPr>
-            </w:pPr>
-            <w:r>
-              <w:rPr>
-                <w:rFonts w:ascii="Arial" w:eastAsia="Arial" w:hAnsi="Arial" w:cs="Arial"/>
+            </w:pPr>
+          </w:p>
+          <w:p>
+            <w:pPr>
+              <w:pStyle w:val="Prrafodelista"/>
+              <w:numPr>
+                <w:ilvl w:val="0"/>
+                <w:numId w:val="2"/>
+              </w:numPr>
+              <w:spacing w:before="100" w:after="100"/>
+              <w:jc w:val="both"/>
+              <w:rPr>
+                <w:rFonts w:ascii="Arial" w:eastAsia="Arial" w:hAnsi="Arial" w:cs="Arial"/>
+                <w:b/>
+                <w:bCs/>
                 <w:color w:val="202124"/>
-              </w:rPr>
-              <w:t>● Realizar pruebas del software desarrollado de acuerdo con las necesidades.</w:t>
-            </w:r>
-          </w:p>
-          <w:p>
-            <w:pPr>
-              <w:spacing w:before="100" w:after="100"/>
-              <w:jc w:val="both"/>
-              <w:rPr>
-                <w:rFonts w:ascii="Calibri" w:eastAsia="Calibri" w:hAnsi="Calibri" w:cs="Calibri"/>
-              </w:rPr>
-            </w:pPr>
+                <w:sz w:val="22"/>
+                <w:szCs w:val="22"/>
+              </w:rPr>
+            </w:pPr>
+            <w:r>
+              <w:rPr>
+                <w:rFonts w:ascii="Arial" w:eastAsia="Arial" w:hAnsi="Arial" w:cs="Arial"/>
+                <w:b/>
+                <w:bCs/>
+                <w:color w:val="202124"/>
+                <w:sz w:val="22"/>
+                <w:szCs w:val="22"/>
+              </w:rPr>
+              <w:t>Desarrollar módulos de reserva, pago y mapas interactivos</w:t>
+            </w:r>
+            <w:r>
+              <w:rPr>
+                <w:rFonts w:ascii="Arial" w:eastAsia="Arial" w:hAnsi="Arial" w:cs="Arial"/>
+                <w:b/>
+                <w:bCs/>
+                <w:color w:val="202124"/>
+                <w:sz w:val="22"/>
+                <w:szCs w:val="22"/>
+              </w:rPr>
+              <w:t>.</w:t>
+            </w:r>
+          </w:p>
+          <w:p>
+            <w:pPr>
+              <w:spacing w:before="100" w:after="100"/>
+              <w:jc w:val="both"/>
+              <w:rPr>
+                <w:rFonts w:ascii="Arial" w:eastAsia="Arial" w:hAnsi="Arial" w:cs="Arial"/>
+                <w:b/>
+                <w:bCs/>
+                <w:color w:val="202124"/>
+                <w:sz w:val="22"/>
+                <w:szCs w:val="22"/>
+              </w:rPr>
+            </w:pPr>
+          </w:p>
+          <w:p>
+            <w:pPr>
+              <w:pStyle w:val="Prrafodelista"/>
+              <w:numPr>
+                <w:ilvl w:val="0"/>
+                <w:numId w:val="2"/>
+              </w:numPr>
+              <w:spacing w:before="100" w:after="100"/>
+              <w:jc w:val="both"/>
+              <w:rPr>
+                <w:rFonts w:ascii="Arial" w:eastAsia="Arial" w:hAnsi="Arial" w:cs="Arial"/>
+                <w:b/>
+                <w:bCs/>
+                <w:color w:val="202124"/>
+                <w:sz w:val="22"/>
+                <w:szCs w:val="22"/>
+              </w:rPr>
+            </w:pPr>
+            <w:r>
+              <w:rPr>
+                <w:rFonts w:ascii="Arial" w:eastAsia="Arial" w:hAnsi="Arial" w:cs="Arial"/>
+                <w:b/>
+                <w:bCs/>
+                <w:color w:val="202124"/>
+                <w:sz w:val="22"/>
+                <w:szCs w:val="22"/>
+              </w:rPr>
+              <w:t>Implementar la plataforma con pruebas de usabilidad y manuales técnicos.</w:t>
+            </w:r>
           </w:p>
         </w:tc>
       </w:tr>
@@ -2259,7 +2769,6 @@
                 <w:sz w:val="22"/>
                 <w:szCs w:val="22"/>
               </w:rPr>
-              <w:lastRenderedPageBreak/>
               <w:t>Antecedentes:</w:t>
             </w:r>
             <w:r>
@@ -2271,7 +2780,7 @@
               </w:rPr>
               <w:t xml:space="preserve">1. </w:t>
             </w:r>
-            <w:hyperlink r:id="rId6" w:history="1">
+            <w:hyperlink r:id="rId7" w:history="1">
               <w:r>
                 <w:rPr>
                   <w:rStyle w:val="Hipervnculo"/>
@@ -2292,27 +2801,434 @@
               </w:rPr>
               <w:t xml:space="preserve"> </w:t>
             </w:r>
-          </w:p>
-          <w:p>
-            <w:pPr>
-              <w:spacing w:before="100" w:after="100"/>
-              <w:rPr>
-                <w:rFonts w:ascii="Arial" w:eastAsia="Arial" w:hAnsi="Arial" w:cs="Arial"/>
-                <w:b/>
-                <w:sz w:val="22"/>
-                <w:szCs w:val="22"/>
-              </w:rPr>
-            </w:pPr>
-            <w:r>
-              <w:rPr>
-                <w:rFonts w:ascii="Arial" w:eastAsia="Arial" w:hAnsi="Arial" w:cs="Arial"/>
-                <w:b/>
+            <w:r>
+              <w:rPr>
+                <w:rFonts w:ascii="Arial" w:eastAsia="Arial" w:hAnsi="Arial" w:cs="Arial"/>
+                <w:b/>
+                <w:sz w:val="22"/>
+                <w:szCs w:val="22"/>
+              </w:rPr>
+              <w:t xml:space="preserve">: </w:t>
+            </w:r>
+            <w:r>
+              <w:rPr>
+                <w:rFonts w:ascii="Arial" w:eastAsia="Arial" w:hAnsi="Arial" w:cs="Arial"/>
+                <w:b/>
+                <w:sz w:val="22"/>
+                <w:szCs w:val="22"/>
+              </w:rPr>
+              <w:t>Plataforma global con integración de pagos digitales.</w:t>
+            </w:r>
+          </w:p>
+          <w:p>
+            <w:pPr>
+              <w:spacing w:before="100" w:after="100"/>
+              <w:rPr>
+                <w:rFonts w:ascii="Arial" w:eastAsia="Arial" w:hAnsi="Arial" w:cs="Arial"/>
+                <w:b/>
+                <w:sz w:val="22"/>
+                <w:szCs w:val="22"/>
+              </w:rPr>
+            </w:pPr>
+          </w:p>
+          <w:p>
+            <w:pPr>
+              <w:spacing w:before="100" w:after="100"/>
+              <w:rPr>
+                <w:rFonts w:ascii="Arial" w:eastAsia="Arial" w:hAnsi="Arial" w:cs="Arial"/>
+                <w:b/>
+                <w:sz w:val="22"/>
+                <w:szCs w:val="22"/>
+              </w:rPr>
+            </w:pPr>
+          </w:p>
+          <w:p>
+            <w:pPr>
+              <w:spacing w:before="100" w:after="100"/>
+              <w:rPr>
+                <w:rFonts w:ascii="Arial" w:eastAsia="Arial" w:hAnsi="Arial" w:cs="Arial"/>
+                <w:b/>
+                <w:sz w:val="22"/>
+                <w:szCs w:val="22"/>
+              </w:rPr>
+            </w:pPr>
+            <w:r>
+              <w:rPr>
+                <w:rFonts w:ascii="Arial" w:eastAsia="Arial" w:hAnsi="Arial" w:cs="Arial"/>
+                <w:b/>
+                <w:sz w:val="22"/>
+                <w:szCs w:val="22"/>
+              </w:rPr>
+              <w:t>Innovación de "Refugio Rodante":</w:t>
+            </w:r>
+          </w:p>
+          <w:p>
+            <w:pPr>
+              <w:spacing w:before="100" w:after="100"/>
+              <w:rPr>
+                <w:rFonts w:ascii="Arial" w:eastAsia="Arial" w:hAnsi="Arial" w:cs="Arial"/>
+                <w:b/>
+                <w:sz w:val="22"/>
+                <w:szCs w:val="22"/>
+              </w:rPr>
+            </w:pPr>
+          </w:p>
+          <w:p>
+            <w:pPr>
+              <w:spacing w:before="100" w:after="100"/>
+              <w:rPr>
+                <w:rFonts w:ascii="Arial" w:eastAsia="Arial" w:hAnsi="Arial" w:cs="Arial"/>
+                <w:b/>
+                <w:sz w:val="22"/>
+                <w:szCs w:val="22"/>
+              </w:rPr>
+            </w:pPr>
+            <w:r>
+              <w:rPr>
+                <w:rFonts w:ascii="Arial" w:eastAsia="Arial" w:hAnsi="Arial" w:cs="Arial"/>
+                <w:b/>
+                <w:sz w:val="22"/>
+                <w:szCs w:val="22"/>
+              </w:rPr>
+              <w:t xml:space="preserve">Inclusividad: </w:t>
+            </w:r>
+            <w:r>
+              <w:rPr>
+                <w:rFonts w:ascii="Arial" w:eastAsia="Arial" w:hAnsi="Arial" w:cs="Arial"/>
+                <w:bCs/>
+                <w:sz w:val="22"/>
+                <w:szCs w:val="22"/>
+              </w:rPr>
+              <w:t>Opción para reservar espacios en viviendas particulares (ej. modelo "Airbnb para estacionamientos").</w:t>
+            </w:r>
+          </w:p>
+          <w:p>
+            <w:pPr>
+              <w:spacing w:before="100" w:after="100"/>
+              <w:rPr>
+                <w:rFonts w:ascii="Arial" w:eastAsia="Arial" w:hAnsi="Arial" w:cs="Arial"/>
+                <w:b/>
+                <w:sz w:val="22"/>
+                <w:szCs w:val="22"/>
+              </w:rPr>
+            </w:pPr>
+          </w:p>
+          <w:p>
+            <w:pPr>
+              <w:spacing w:before="100" w:after="100"/>
+              <w:rPr>
+                <w:rFonts w:ascii="Arial" w:eastAsia="Arial" w:hAnsi="Arial" w:cs="Arial"/>
+                <w:b/>
+                <w:sz w:val="22"/>
+                <w:szCs w:val="22"/>
+              </w:rPr>
+            </w:pPr>
+            <w:r>
+              <w:rPr>
+                <w:rFonts w:ascii="Arial" w:eastAsia="Arial" w:hAnsi="Arial" w:cs="Arial"/>
+                <w:b/>
+                <w:sz w:val="22"/>
+                <w:szCs w:val="22"/>
+              </w:rPr>
+              <w:t xml:space="preserve">Sostenibilidad: </w:t>
+            </w:r>
+            <w:r>
+              <w:rPr>
+                <w:rFonts w:ascii="Arial" w:eastAsia="Arial" w:hAnsi="Arial" w:cs="Arial"/>
+                <w:bCs/>
+                <w:sz w:val="22"/>
+                <w:szCs w:val="22"/>
+              </w:rPr>
+              <w:t>Promoción de parqueaderos con cargadores para vehículos eléctricos.</w:t>
+            </w:r>
+            <w:r>
+              <w:rPr>
+                <w:rFonts w:ascii="Arial" w:eastAsia="Arial" w:hAnsi="Arial" w:cs="Arial"/>
+                <w:bCs/>
+                <w:sz w:val="22"/>
+                <w:szCs w:val="22"/>
+              </w:rPr>
+              <w:br/>
+            </w:r>
+            <w:r>
+              <w:rPr>
+                <w:rFonts w:ascii="Arial" w:eastAsia="Arial" w:hAnsi="Arial" w:cs="Arial"/>
+                <w:bCs/>
+                <w:sz w:val="22"/>
+                <w:szCs w:val="22"/>
+              </w:rPr>
+              <w:br/>
+            </w:r>
+            <w:r>
+              <w:rPr>
+                <w:rFonts w:ascii="Arial" w:eastAsia="Arial" w:hAnsi="Arial" w:cs="Arial"/>
+                <w:b/>
+                <w:sz w:val="22"/>
+                <w:szCs w:val="22"/>
+              </w:rPr>
+              <w:t>1. M</w:t>
+            </w:r>
+            <w:r>
+              <w:rPr>
+                <w:rFonts w:ascii="Arial" w:eastAsia="Arial" w:hAnsi="Arial" w:cs="Arial"/>
+                <w:b/>
+                <w:sz w:val="22"/>
+                <w:szCs w:val="22"/>
+              </w:rPr>
+              <w:t>arco Legal</w:t>
+            </w:r>
+          </w:p>
+          <w:p>
+            <w:pPr>
+              <w:spacing w:before="100" w:after="100"/>
+              <w:rPr>
+                <w:rFonts w:ascii="Arial" w:eastAsia="Arial" w:hAnsi="Arial" w:cs="Arial"/>
+                <w:bCs/>
+                <w:sz w:val="22"/>
+                <w:szCs w:val="22"/>
+              </w:rPr>
+            </w:pPr>
+            <w:r>
+              <w:rPr>
+                <w:rFonts w:ascii="Arial" w:eastAsia="Arial" w:hAnsi="Arial" w:cs="Arial"/>
+                <w:bCs/>
+                <w:sz w:val="22"/>
+                <w:szCs w:val="22"/>
+              </w:rPr>
+              <w:t>Ley 23 de 1982: Protección del software.</w:t>
+            </w:r>
+          </w:p>
+          <w:p>
+            <w:pPr>
+              <w:spacing w:before="100" w:after="100"/>
+              <w:rPr>
+                <w:rFonts w:ascii="Arial" w:eastAsia="Arial" w:hAnsi="Arial" w:cs="Arial"/>
+                <w:bCs/>
+                <w:sz w:val="22"/>
+                <w:szCs w:val="22"/>
+              </w:rPr>
+            </w:pPr>
+          </w:p>
+          <w:p>
+            <w:pPr>
+              <w:spacing w:before="100" w:after="100"/>
+              <w:rPr>
+                <w:rFonts w:ascii="Arial" w:eastAsia="Arial" w:hAnsi="Arial" w:cs="Arial"/>
+                <w:bCs/>
+                <w:sz w:val="22"/>
+                <w:szCs w:val="22"/>
+              </w:rPr>
+            </w:pPr>
+            <w:r>
+              <w:rPr>
+                <w:rFonts w:ascii="Arial" w:eastAsia="Arial" w:hAnsi="Arial" w:cs="Arial"/>
+                <w:bCs/>
+                <w:sz w:val="22"/>
+                <w:szCs w:val="22"/>
+              </w:rPr>
+              <w:t>Resolución DIAN 000042/2020: Facturación electrónica para transacciones.</w:t>
+            </w:r>
+          </w:p>
+          <w:p>
+            <w:pPr>
+              <w:spacing w:before="100" w:after="100"/>
+              <w:rPr>
+                <w:rFonts w:ascii="Arial" w:eastAsia="Arial" w:hAnsi="Arial" w:cs="Arial"/>
+                <w:bCs/>
+                <w:sz w:val="22"/>
+                <w:szCs w:val="22"/>
+              </w:rPr>
+            </w:pPr>
+          </w:p>
+          <w:p>
+            <w:pPr>
+              <w:spacing w:before="100" w:after="100"/>
+              <w:rPr>
+                <w:rFonts w:ascii="Arial" w:eastAsia="Arial" w:hAnsi="Arial" w:cs="Arial"/>
+                <w:b/>
+                <w:sz w:val="22"/>
+                <w:szCs w:val="22"/>
+              </w:rPr>
+            </w:pPr>
+            <w:r>
+              <w:rPr>
+                <w:rFonts w:ascii="Arial" w:eastAsia="Arial" w:hAnsi="Arial" w:cs="Arial"/>
+                <w:bCs/>
                 <w:sz w:val="22"/>
                 <w:szCs w:val="22"/>
               </w:rPr>
               <w:t xml:space="preserve">2. </w:t>
             </w:r>
-            <w:hyperlink r:id="rId7" w:history="1">
+            <w:r>
+              <w:rPr>
+                <w:rFonts w:ascii="Arial" w:eastAsia="Arial" w:hAnsi="Arial" w:cs="Arial"/>
+                <w:b/>
+                <w:sz w:val="22"/>
+                <w:szCs w:val="22"/>
+              </w:rPr>
+              <w:t>Plataformas Similares</w:t>
+            </w:r>
+          </w:p>
+          <w:p>
+            <w:pPr>
+              <w:spacing w:before="100" w:after="100"/>
+              <w:rPr>
+                <w:rFonts w:ascii="Arial" w:eastAsia="Arial" w:hAnsi="Arial" w:cs="Arial"/>
+                <w:bCs/>
+                <w:sz w:val="22"/>
+                <w:szCs w:val="22"/>
+              </w:rPr>
+            </w:pPr>
+          </w:p>
+          <w:p>
+            <w:pPr>
+              <w:spacing w:before="100" w:after="100"/>
+              <w:rPr>
+                <w:rFonts w:ascii="Arial" w:eastAsia="Arial" w:hAnsi="Arial" w:cs="Arial"/>
+                <w:bCs/>
+                <w:sz w:val="22"/>
+                <w:szCs w:val="22"/>
+              </w:rPr>
+            </w:pPr>
+            <w:proofErr w:type="spellStart"/>
+            <w:r>
+              <w:rPr>
+                <w:rFonts w:ascii="Arial" w:eastAsia="Arial" w:hAnsi="Arial" w:cs="Arial"/>
+                <w:bCs/>
+                <w:sz w:val="22"/>
+                <w:szCs w:val="22"/>
+              </w:rPr>
+              <w:t>ParqueApp</w:t>
+            </w:r>
+            <w:proofErr w:type="spellEnd"/>
+            <w:r>
+              <w:rPr>
+                <w:rFonts w:ascii="Arial" w:eastAsia="Arial" w:hAnsi="Arial" w:cs="Arial"/>
+                <w:bCs/>
+                <w:sz w:val="22"/>
+                <w:szCs w:val="22"/>
+              </w:rPr>
+              <w:t xml:space="preserve"> (Bogotá): Solo muestra disponibilidad, sin reservas.</w:t>
+            </w:r>
+          </w:p>
+          <w:p>
+            <w:pPr>
+              <w:spacing w:before="100" w:after="100"/>
+              <w:rPr>
+                <w:rFonts w:ascii="Arial" w:eastAsia="Arial" w:hAnsi="Arial" w:cs="Arial"/>
+                <w:bCs/>
+                <w:sz w:val="22"/>
+                <w:szCs w:val="22"/>
+              </w:rPr>
+            </w:pPr>
+          </w:p>
+          <w:p>
+            <w:pPr>
+              <w:spacing w:before="100" w:after="100"/>
+              <w:rPr>
+                <w:rFonts w:ascii="Arial" w:eastAsia="Arial" w:hAnsi="Arial" w:cs="Arial"/>
+                <w:bCs/>
+                <w:sz w:val="22"/>
+                <w:szCs w:val="22"/>
+              </w:rPr>
+            </w:pPr>
+            <w:proofErr w:type="spellStart"/>
+            <w:r>
+              <w:rPr>
+                <w:rFonts w:ascii="Arial" w:eastAsia="Arial" w:hAnsi="Arial" w:cs="Arial"/>
+                <w:bCs/>
+                <w:sz w:val="22"/>
+                <w:szCs w:val="22"/>
+              </w:rPr>
+              <w:t>EstacionaTEC</w:t>
+            </w:r>
+            <w:proofErr w:type="spellEnd"/>
+            <w:r>
+              <w:rPr>
+                <w:rFonts w:ascii="Arial" w:eastAsia="Arial" w:hAnsi="Arial" w:cs="Arial"/>
+                <w:bCs/>
+                <w:sz w:val="22"/>
+                <w:szCs w:val="22"/>
+              </w:rPr>
+              <w:t xml:space="preserve"> (México): Enfocado en centros comerciales, no adaptable a vías públicas.</w:t>
+            </w:r>
+          </w:p>
+          <w:p>
+            <w:pPr>
+              <w:spacing w:before="100" w:after="100"/>
+              <w:rPr>
+                <w:rFonts w:ascii="Arial" w:eastAsia="Arial" w:hAnsi="Arial" w:cs="Arial"/>
+                <w:bCs/>
+                <w:sz w:val="22"/>
+                <w:szCs w:val="22"/>
+              </w:rPr>
+            </w:pPr>
+          </w:p>
+          <w:p>
+            <w:pPr>
+              <w:pStyle w:val="Prrafodelista"/>
+              <w:numPr>
+                <w:ilvl w:val="0"/>
+                <w:numId w:val="3"/>
+              </w:numPr>
+              <w:spacing w:before="100" w:after="100"/>
+              <w:rPr>
+                <w:rFonts w:ascii="Arial" w:eastAsia="Arial" w:hAnsi="Arial" w:cs="Arial"/>
+                <w:b/>
+                <w:sz w:val="22"/>
+                <w:szCs w:val="22"/>
+              </w:rPr>
+            </w:pPr>
+            <w:hyperlink r:id="rId8" w:history="1">
+              <w:r>
+                <w:rPr>
+                  <w:rStyle w:val="Hipervnculo"/>
+                  <w:rFonts w:ascii="Arial" w:eastAsia="Arial" w:hAnsi="Arial" w:cs="Arial"/>
+                  <w:b/>
+                  <w:sz w:val="22"/>
+                  <w:szCs w:val="22"/>
+                </w:rPr>
+                <w:t>https://city-parking.com/</w:t>
+              </w:r>
+            </w:hyperlink>
+            <w:r>
+              <w:rPr>
+                <w:rFonts w:ascii="Arial" w:eastAsia="Arial" w:hAnsi="Arial" w:cs="Arial"/>
+                <w:b/>
+                <w:sz w:val="22"/>
+                <w:szCs w:val="22"/>
+              </w:rPr>
+              <w:t xml:space="preserve"> : Plataforma global con integración de pagos digitales.</w:t>
+            </w:r>
+          </w:p>
+          <w:p>
+            <w:pPr>
+              <w:pStyle w:val="Prrafodelista"/>
+              <w:spacing w:before="100" w:after="100"/>
+              <w:rPr>
+                <w:rFonts w:ascii="Arial" w:eastAsia="Arial" w:hAnsi="Arial" w:cs="Arial"/>
+                <w:bCs/>
+                <w:sz w:val="22"/>
+                <w:szCs w:val="22"/>
+              </w:rPr>
+            </w:pPr>
+          </w:p>
+          <w:p>
+            <w:pPr>
+              <w:pStyle w:val="Prrafodelista"/>
+              <w:numPr>
+                <w:ilvl w:val="0"/>
+                <w:numId w:val="3"/>
+              </w:numPr>
+              <w:spacing w:before="100" w:after="100"/>
+              <w:rPr>
+                <w:rFonts w:ascii="Arial" w:eastAsia="Arial" w:hAnsi="Arial" w:cs="Arial"/>
+                <w:b/>
+                <w:sz w:val="22"/>
+                <w:szCs w:val="22"/>
+              </w:rPr>
+            </w:pPr>
+            <w:hyperlink r:id="rId9" w:history="1">
               <w:r>
                 <w:rPr>
                   <w:rStyle w:val="Hipervnculo"/>
@@ -2326,6 +3242,7 @@
             </w:hyperlink>
             <w:r>
               <w:rPr>
+                <w:rStyle w:val="Hipervnculo"/>
                 <w:rFonts w:ascii="Arial" w:eastAsia="Arial" w:hAnsi="Arial" w:cs="Arial"/>
                 <w:b/>
                 <w:sz w:val="22"/>
@@ -2333,27 +3250,55 @@
               </w:rPr>
               <w:t xml:space="preserve"> </w:t>
             </w:r>
-          </w:p>
-          <w:p>
-            <w:pPr>
-              <w:spacing w:before="100" w:after="100"/>
-              <w:rPr>
-                <w:rFonts w:ascii="Arial" w:eastAsia="Arial" w:hAnsi="Arial" w:cs="Arial"/>
-                <w:b/>
-                <w:sz w:val="22"/>
-                <w:szCs w:val="22"/>
-              </w:rPr>
-            </w:pPr>
-            <w:r>
-              <w:rPr>
-                <w:rFonts w:ascii="Arial" w:eastAsia="Arial" w:hAnsi="Arial" w:cs="Arial"/>
-                <w:b/>
-                <w:sz w:val="22"/>
-                <w:szCs w:val="22"/>
-              </w:rPr>
-              <w:t xml:space="preserve">3. </w:t>
-            </w:r>
-            <w:hyperlink r:id="rId8" w:history="1">
+            <w:r>
+              <w:rPr>
+                <w:rFonts w:ascii="Arial" w:eastAsia="Arial" w:hAnsi="Arial" w:cs="Arial"/>
+                <w:b/>
+                <w:sz w:val="22"/>
+                <w:szCs w:val="22"/>
+              </w:rPr>
+              <w:t xml:space="preserve"> : App colombiana con geolocalización de parqueaderos.</w:t>
+            </w:r>
+          </w:p>
+          <w:p>
+            <w:pPr>
+              <w:pStyle w:val="Prrafodelista"/>
+              <w:rPr>
+                <w:rFonts w:ascii="Arial" w:eastAsia="Arial" w:hAnsi="Arial" w:cs="Arial"/>
+                <w:b/>
+                <w:sz w:val="22"/>
+                <w:szCs w:val="22"/>
+              </w:rPr>
+            </w:pPr>
+          </w:p>
+          <w:p>
+            <w:pPr>
+              <w:pStyle w:val="Prrafodelista"/>
+              <w:spacing w:before="100" w:after="100"/>
+              <w:rPr>
+                <w:rFonts w:ascii="Arial" w:eastAsia="Arial" w:hAnsi="Arial" w:cs="Arial"/>
+                <w:b/>
+                <w:sz w:val="22"/>
+                <w:szCs w:val="22"/>
+              </w:rPr>
+            </w:pPr>
+          </w:p>
+          <w:p>
+            <w:pPr>
+              <w:pStyle w:val="Prrafodelista"/>
+              <w:numPr>
+                <w:ilvl w:val="0"/>
+                <w:numId w:val="3"/>
+              </w:numPr>
+              <w:spacing w:before="100" w:after="100"/>
+              <w:rPr>
+                <w:rFonts w:ascii="Arial" w:eastAsia="Arial" w:hAnsi="Arial" w:cs="Arial"/>
+                <w:b/>
+                <w:sz w:val="22"/>
+                <w:szCs w:val="22"/>
+              </w:rPr>
+            </w:pPr>
+            <w:hyperlink r:id="rId10" w:history="1">
               <w:r>
                 <w:rPr>
                   <w:rStyle w:val="Hipervnculo"/>
@@ -2372,29 +3317,77 @@
                 <w:sz w:val="22"/>
                 <w:szCs w:val="22"/>
               </w:rPr>
-              <w:t xml:space="preserve"> </w:t>
-            </w:r>
-          </w:p>
-          <w:p>
-            <w:pPr>
-              <w:spacing w:before="100" w:after="100"/>
-              <w:rPr>
-                <w:rFonts w:ascii="Arial" w:eastAsia="Arial" w:hAnsi="Arial" w:cs="Arial"/>
-                <w:b/>
-                <w:sz w:val="22"/>
-                <w:szCs w:val="22"/>
-              </w:rPr>
-            </w:pPr>
-            <w:r>
-              <w:rPr>
-                <w:rFonts w:ascii="Arial" w:eastAsia="Arial" w:hAnsi="Arial" w:cs="Arial"/>
-                <w:b/>
-                <w:sz w:val="22"/>
-                <w:szCs w:val="22"/>
-              </w:rPr>
-              <w:t xml:space="preserve">4. </w:t>
-            </w:r>
-            <w:hyperlink r:id="rId9" w:history="1">
+              <w:t xml:space="preserve"> : Sistema de parqueaderos </w:t>
+            </w:r>
+            <w:proofErr w:type="spellStart"/>
+            <w:r>
+              <w:rPr>
+                <w:rFonts w:ascii="Arial" w:eastAsia="Arial" w:hAnsi="Arial" w:cs="Arial"/>
+                <w:b/>
+                <w:sz w:val="22"/>
+                <w:szCs w:val="22"/>
+              </w:rPr>
+              <w:t>ecoamigables</w:t>
+            </w:r>
+            <w:proofErr w:type="spellEnd"/>
+            <w:r>
+              <w:rPr>
+                <w:rFonts w:ascii="Arial" w:eastAsia="Arial" w:hAnsi="Arial" w:cs="Arial"/>
+                <w:b/>
+                <w:sz w:val="22"/>
+                <w:szCs w:val="22"/>
+              </w:rPr>
+              <w:t xml:space="preserve"> en </w:t>
+            </w:r>
+          </w:p>
+          <w:p>
+            <w:pPr>
+              <w:pStyle w:val="Prrafodelista"/>
+              <w:spacing w:before="100" w:after="100"/>
+              <w:rPr>
+                <w:rFonts w:ascii="Arial" w:eastAsia="Arial" w:hAnsi="Arial" w:cs="Arial"/>
+                <w:b/>
+                <w:sz w:val="22"/>
+                <w:szCs w:val="22"/>
+              </w:rPr>
+            </w:pPr>
+            <w:r>
+              <w:rPr>
+                <w:rFonts w:ascii="Arial" w:eastAsia="Arial" w:hAnsi="Arial" w:cs="Arial"/>
+                <w:b/>
+                <w:sz w:val="22"/>
+                <w:szCs w:val="22"/>
+              </w:rPr>
+              <w:t>Medellín.</w:t>
+            </w:r>
+          </w:p>
+          <w:p>
+            <w:pPr>
+              <w:spacing w:before="100" w:after="100"/>
+              <w:rPr>
+                <w:rFonts w:ascii="Arial" w:eastAsia="Arial" w:hAnsi="Arial" w:cs="Arial"/>
+                <w:b/>
+                <w:sz w:val="22"/>
+                <w:szCs w:val="22"/>
+              </w:rPr>
+            </w:pPr>
+          </w:p>
+          <w:p>
+            <w:pPr>
+              <w:pStyle w:val="Prrafodelista"/>
+              <w:numPr>
+                <w:ilvl w:val="0"/>
+                <w:numId w:val="3"/>
+              </w:numPr>
+              <w:spacing w:before="100" w:after="100"/>
+              <w:rPr>
+                <w:rFonts w:ascii="Arial" w:eastAsia="Arial" w:hAnsi="Arial" w:cs="Arial"/>
+                <w:b/>
+                <w:sz w:val="22"/>
+                <w:szCs w:val="22"/>
+              </w:rPr>
+            </w:pPr>
+            <w:hyperlink r:id="rId11" w:history="1">
               <w:r>
                 <w:rPr>
                   <w:rStyle w:val="Hipervnculo"/>
@@ -2413,8 +3406,30 @@
                 <w:sz w:val="22"/>
                 <w:szCs w:val="22"/>
               </w:rPr>
-              <w:t xml:space="preserve"> </w:t>
-            </w:r>
+              <w:t xml:space="preserve"> : Gestión de parqueaderos en centros comerciales.</w:t>
+            </w:r>
+          </w:p>
+          <w:p>
+            <w:pPr>
+              <w:spacing w:before="100" w:after="100"/>
+              <w:rPr>
+                <w:rFonts w:ascii="Arial" w:eastAsia="Arial" w:hAnsi="Arial" w:cs="Arial"/>
+                <w:b/>
+                <w:sz w:val="22"/>
+                <w:szCs w:val="22"/>
+              </w:rPr>
+            </w:pPr>
+          </w:p>
+          <w:p>
+            <w:pPr>
+              <w:spacing w:before="100" w:after="100"/>
+              <w:rPr>
+                <w:rFonts w:ascii="Arial" w:eastAsia="Arial" w:hAnsi="Arial" w:cs="Arial"/>
+                <w:bCs/>
+                <w:sz w:val="22"/>
+                <w:szCs w:val="22"/>
+              </w:rPr>
+            </w:pPr>
           </w:p>
           <w:p>
             <w:pPr>
@@ -2471,7 +3486,305 @@
                 <w:sz w:val="22"/>
                 <w:szCs w:val="22"/>
               </w:rPr>
+              <w:lastRenderedPageBreak/>
               <w:t>Resultados esperados:</w:t>
+            </w:r>
+            <w:r>
+              <w:t xml:space="preserve"> </w:t>
+            </w:r>
+            <w:r>
+              <w:rPr>
+                <w:rFonts w:ascii="Arial" w:eastAsia="Arial" w:hAnsi="Arial" w:cs="Arial"/>
+                <w:b/>
+                <w:sz w:val="22"/>
+                <w:szCs w:val="22"/>
+              </w:rPr>
+              <w:t xml:space="preserve">MVP (Producto Mínimo Viable): </w:t>
+            </w:r>
+            <w:r>
+              <w:rPr>
+                <w:rFonts w:ascii="Arial" w:eastAsia="Arial" w:hAnsi="Arial" w:cs="Arial"/>
+                <w:bCs/>
+                <w:sz w:val="22"/>
+                <w:szCs w:val="22"/>
+              </w:rPr>
+              <w:t>Plataforma funcional con reservas en tiempo real y perfil de usuario.</w:t>
+            </w:r>
+          </w:p>
+          <w:p>
+            <w:pPr>
+              <w:spacing w:before="100" w:after="100"/>
+              <w:jc w:val="both"/>
+              <w:rPr>
+                <w:rFonts w:ascii="Arial" w:eastAsia="Arial" w:hAnsi="Arial" w:cs="Arial"/>
+                <w:b/>
+                <w:sz w:val="22"/>
+                <w:szCs w:val="22"/>
+              </w:rPr>
+            </w:pPr>
+          </w:p>
+          <w:p>
+            <w:pPr>
+              <w:spacing w:before="100" w:after="100"/>
+              <w:jc w:val="both"/>
+              <w:rPr>
+                <w:rFonts w:ascii="Arial" w:eastAsia="Arial" w:hAnsi="Arial" w:cs="Arial"/>
+                <w:b/>
+                <w:sz w:val="22"/>
+                <w:szCs w:val="22"/>
+              </w:rPr>
+            </w:pPr>
+            <w:r>
+              <w:rPr>
+                <w:rFonts w:ascii="Arial" w:eastAsia="Arial" w:hAnsi="Arial" w:cs="Arial"/>
+                <w:b/>
+                <w:sz w:val="22"/>
+                <w:szCs w:val="22"/>
+              </w:rPr>
+              <w:t xml:space="preserve">Impacto Social: </w:t>
+            </w:r>
+            <w:r>
+              <w:rPr>
+                <w:rFonts w:ascii="Arial" w:eastAsia="Arial" w:hAnsi="Arial" w:cs="Arial"/>
+                <w:bCs/>
+                <w:sz w:val="22"/>
+                <w:szCs w:val="22"/>
+              </w:rPr>
+              <w:t>Reducción del 15% en tiempo de búsqueda de estacionamiento en la zona piloto.</w:t>
+            </w:r>
+          </w:p>
+          <w:p>
+            <w:pPr>
+              <w:spacing w:before="100" w:after="100"/>
+              <w:jc w:val="both"/>
+              <w:rPr>
+                <w:rFonts w:ascii="Arial" w:eastAsia="Arial" w:hAnsi="Arial" w:cs="Arial"/>
+                <w:b/>
+                <w:sz w:val="22"/>
+                <w:szCs w:val="22"/>
+              </w:rPr>
+            </w:pPr>
+          </w:p>
+          <w:p>
+            <w:pPr>
+              <w:spacing w:before="100" w:after="100"/>
+              <w:jc w:val="both"/>
+              <w:rPr>
+                <w:rFonts w:ascii="Arial" w:eastAsia="Arial" w:hAnsi="Arial" w:cs="Arial"/>
+                <w:bCs/>
+                <w:sz w:val="22"/>
+                <w:szCs w:val="22"/>
+              </w:rPr>
+            </w:pPr>
+            <w:r>
+              <w:rPr>
+                <w:rFonts w:ascii="Arial" w:eastAsia="Arial" w:hAnsi="Arial" w:cs="Arial"/>
+                <w:b/>
+                <w:sz w:val="22"/>
+                <w:szCs w:val="22"/>
+              </w:rPr>
+              <w:t xml:space="preserve">Escalabilidad: </w:t>
+            </w:r>
+            <w:r>
+              <w:rPr>
+                <w:rFonts w:ascii="Arial" w:eastAsia="Arial" w:hAnsi="Arial" w:cs="Arial"/>
+                <w:bCs/>
+                <w:sz w:val="22"/>
+                <w:szCs w:val="22"/>
+              </w:rPr>
+              <w:t>Diseño adaptable para integrarse con sistemas de transporte público (ej. Metro de Medellín).</w:t>
+            </w:r>
+          </w:p>
+          <w:p>
+            <w:pPr>
+              <w:spacing w:before="100" w:after="100"/>
+              <w:jc w:val="both"/>
+              <w:rPr>
+                <w:rFonts w:ascii="Arial" w:eastAsia="Arial" w:hAnsi="Arial" w:cs="Arial"/>
+                <w:bCs/>
+                <w:sz w:val="22"/>
+                <w:szCs w:val="22"/>
+              </w:rPr>
+            </w:pPr>
+          </w:p>
+          <w:p>
+            <w:pPr>
+              <w:spacing w:before="100" w:after="100"/>
+              <w:jc w:val="both"/>
+              <w:rPr>
+                <w:rFonts w:ascii="Arial" w:eastAsia="Arial" w:hAnsi="Arial" w:cs="Arial"/>
+                <w:b/>
+                <w:sz w:val="22"/>
+                <w:szCs w:val="22"/>
+              </w:rPr>
+            </w:pPr>
+            <w:r>
+              <w:rPr>
+                <w:rFonts w:ascii="Arial" w:eastAsia="Arial" w:hAnsi="Arial" w:cs="Arial"/>
+                <w:b/>
+                <w:sz w:val="22"/>
+                <w:szCs w:val="22"/>
+              </w:rPr>
+              <w:t>Backlog priorizado con casos de uso (reserva, cancelación, pago).</w:t>
+            </w:r>
+          </w:p>
+          <w:p>
+            <w:pPr>
+              <w:spacing w:before="100" w:after="100"/>
+              <w:jc w:val="both"/>
+              <w:rPr>
+                <w:rFonts w:ascii="Arial" w:eastAsia="Arial" w:hAnsi="Arial" w:cs="Arial"/>
+                <w:b/>
+                <w:sz w:val="22"/>
+                <w:szCs w:val="22"/>
+              </w:rPr>
+            </w:pPr>
+          </w:p>
+          <w:p>
+            <w:pPr>
+              <w:spacing w:before="100" w:after="100"/>
+              <w:jc w:val="both"/>
+              <w:rPr>
+                <w:rFonts w:ascii="Arial" w:eastAsia="Arial" w:hAnsi="Arial" w:cs="Arial"/>
+                <w:b/>
+                <w:sz w:val="22"/>
+                <w:szCs w:val="22"/>
+              </w:rPr>
+            </w:pPr>
+            <w:r>
+              <w:rPr>
+                <w:rFonts w:ascii="Arial" w:eastAsia="Arial" w:hAnsi="Arial" w:cs="Arial"/>
+                <w:b/>
+                <w:sz w:val="22"/>
+                <w:szCs w:val="22"/>
+              </w:rPr>
+              <w:t>Mockups de la app móvil y web (</w:t>
+            </w:r>
+            <w:proofErr w:type="spellStart"/>
+            <w:r>
+              <w:rPr>
+                <w:rFonts w:ascii="Arial" w:eastAsia="Arial" w:hAnsi="Arial" w:cs="Arial"/>
+                <w:b/>
+                <w:sz w:val="22"/>
+                <w:szCs w:val="22"/>
+              </w:rPr>
+              <w:t>Figma</w:t>
+            </w:r>
+            <w:proofErr w:type="spellEnd"/>
+            <w:r>
+              <w:rPr>
+                <w:rFonts w:ascii="Arial" w:eastAsia="Arial" w:hAnsi="Arial" w:cs="Arial"/>
+                <w:b/>
+                <w:sz w:val="22"/>
+                <w:szCs w:val="22"/>
+              </w:rPr>
+              <w:t>).</w:t>
+            </w:r>
+          </w:p>
+          <w:p>
+            <w:pPr>
+              <w:spacing w:before="100" w:after="100"/>
+              <w:jc w:val="both"/>
+              <w:rPr>
+                <w:rFonts w:ascii="Arial" w:eastAsia="Arial" w:hAnsi="Arial" w:cs="Arial"/>
+                <w:b/>
+                <w:sz w:val="22"/>
+                <w:szCs w:val="22"/>
+              </w:rPr>
+            </w:pPr>
+          </w:p>
+          <w:p>
+            <w:pPr>
+              <w:spacing w:before="100" w:after="100"/>
+              <w:jc w:val="both"/>
+              <w:rPr>
+                <w:rFonts w:ascii="Arial" w:eastAsia="Arial" w:hAnsi="Arial" w:cs="Arial"/>
+                <w:b/>
+                <w:sz w:val="22"/>
+                <w:szCs w:val="22"/>
+              </w:rPr>
+            </w:pPr>
+            <w:r>
+              <w:rPr>
+                <w:rFonts w:ascii="Arial" w:eastAsia="Arial" w:hAnsi="Arial" w:cs="Arial"/>
+                <w:b/>
+                <w:sz w:val="22"/>
+                <w:szCs w:val="22"/>
+              </w:rPr>
+              <w:t xml:space="preserve">App funcional con geolocalización (Google </w:t>
+            </w:r>
+            <w:proofErr w:type="spellStart"/>
+            <w:r>
+              <w:rPr>
+                <w:rFonts w:ascii="Arial" w:eastAsia="Arial" w:hAnsi="Arial" w:cs="Arial"/>
+                <w:b/>
+                <w:sz w:val="22"/>
+                <w:szCs w:val="22"/>
+              </w:rPr>
+              <w:t>Maps</w:t>
+            </w:r>
+            <w:proofErr w:type="spellEnd"/>
+            <w:r>
+              <w:rPr>
+                <w:rFonts w:ascii="Arial" w:eastAsia="Arial" w:hAnsi="Arial" w:cs="Arial"/>
+                <w:b/>
+                <w:sz w:val="22"/>
+                <w:szCs w:val="22"/>
+              </w:rPr>
+              <w:t xml:space="preserve"> API) y pasarela de pagos (</w:t>
+            </w:r>
+            <w:proofErr w:type="spellStart"/>
+            <w:r>
+              <w:rPr>
+                <w:rFonts w:ascii="Arial" w:eastAsia="Arial" w:hAnsi="Arial" w:cs="Arial"/>
+                <w:b/>
+                <w:sz w:val="22"/>
+                <w:szCs w:val="22"/>
+              </w:rPr>
+              <w:t>Wompi</w:t>
+            </w:r>
+            <w:proofErr w:type="spellEnd"/>
+            <w:r>
+              <w:rPr>
+                <w:rFonts w:ascii="Arial" w:eastAsia="Arial" w:hAnsi="Arial" w:cs="Arial"/>
+                <w:b/>
+                <w:sz w:val="22"/>
+                <w:szCs w:val="22"/>
+              </w:rPr>
+              <w:t>).</w:t>
+            </w:r>
+          </w:p>
+          <w:p>
+            <w:pPr>
+              <w:spacing w:before="100" w:after="100"/>
+              <w:jc w:val="both"/>
+              <w:rPr>
+                <w:rFonts w:ascii="Arial" w:eastAsia="Arial" w:hAnsi="Arial" w:cs="Arial"/>
+                <w:b/>
+                <w:sz w:val="22"/>
+                <w:szCs w:val="22"/>
+              </w:rPr>
+            </w:pPr>
+          </w:p>
+          <w:p>
+            <w:pPr>
+              <w:spacing w:before="100" w:after="100"/>
+              <w:jc w:val="both"/>
+              <w:rPr>
+                <w:rFonts w:ascii="Arial" w:eastAsia="Arial" w:hAnsi="Arial" w:cs="Arial"/>
+                <w:b/>
+                <w:sz w:val="22"/>
+                <w:szCs w:val="22"/>
+              </w:rPr>
+            </w:pPr>
+            <w:r>
+              <w:rPr>
+                <w:rFonts w:ascii="Arial" w:eastAsia="Arial" w:hAnsi="Arial" w:cs="Arial"/>
+                <w:b/>
+                <w:sz w:val="22"/>
+                <w:szCs w:val="22"/>
+              </w:rPr>
+              <w:t>Documentación técnica y manual de usuario</w:t>
             </w:r>
           </w:p>
           <w:p>
@@ -2535,28 +3848,429 @@
                 <w:szCs w:val="22"/>
               </w:rPr>
             </w:pPr>
-          </w:p>
-          <w:p>
-            <w:pPr>
-              <w:spacing w:before="100" w:after="100"/>
-              <w:jc w:val="both"/>
-              <w:rPr>
-                <w:rFonts w:ascii="Arial" w:eastAsia="Arial" w:hAnsi="Arial" w:cs="Arial"/>
-                <w:sz w:val="22"/>
-                <w:szCs w:val="22"/>
-              </w:rPr>
-            </w:pPr>
-          </w:p>
-          <w:p>
-            <w:pPr>
-              <w:spacing w:before="100" w:after="100"/>
-              <w:jc w:val="both"/>
-              <w:rPr>
-                <w:rFonts w:ascii="Arial" w:eastAsia="Arial" w:hAnsi="Arial" w:cs="Arial"/>
-                <w:sz w:val="22"/>
-                <w:szCs w:val="22"/>
-              </w:rPr>
-            </w:pPr>
+            <w:r>
+              <w:rPr>
+                <w:rFonts w:ascii="Arial" w:eastAsia="Arial" w:hAnsi="Arial" w:cs="Arial"/>
+                <w:b/>
+                <w:sz w:val="22"/>
+                <w:szCs w:val="22"/>
+              </w:rPr>
+              <w:t>1. Sprint 0: Análisis</w:t>
+            </w:r>
+          </w:p>
+          <w:p>
+            <w:pPr>
+              <w:spacing w:before="100" w:after="100"/>
+              <w:jc w:val="both"/>
+              <w:rPr>
+                <w:rFonts w:ascii="Arial" w:eastAsia="Arial" w:hAnsi="Arial" w:cs="Arial"/>
+                <w:b/>
+                <w:sz w:val="22"/>
+                <w:szCs w:val="22"/>
+              </w:rPr>
+            </w:pPr>
+            <w:r>
+              <w:rPr>
+                <w:rFonts w:ascii="Arial" w:eastAsia="Arial" w:hAnsi="Arial" w:cs="Arial"/>
+                <w:b/>
+                <w:sz w:val="22"/>
+                <w:szCs w:val="22"/>
+              </w:rPr>
+              <w:t>Entrevistas a conductores y administradores de parqueaderos.</w:t>
+            </w:r>
+          </w:p>
+          <w:p>
+            <w:pPr>
+              <w:spacing w:before="100" w:after="100"/>
+              <w:jc w:val="both"/>
+              <w:rPr>
+                <w:rFonts w:ascii="Arial" w:eastAsia="Arial" w:hAnsi="Arial" w:cs="Arial"/>
+                <w:b/>
+                <w:sz w:val="22"/>
+                <w:szCs w:val="22"/>
+              </w:rPr>
+            </w:pPr>
+          </w:p>
+          <w:p>
+            <w:pPr>
+              <w:spacing w:before="100" w:after="100"/>
+              <w:jc w:val="both"/>
+              <w:rPr>
+                <w:rFonts w:ascii="Arial" w:eastAsia="Arial" w:hAnsi="Arial" w:cs="Arial"/>
+                <w:b/>
+                <w:sz w:val="22"/>
+                <w:szCs w:val="22"/>
+              </w:rPr>
+            </w:pPr>
+            <w:r>
+              <w:rPr>
+                <w:rFonts w:ascii="Arial" w:eastAsia="Arial" w:hAnsi="Arial" w:cs="Arial"/>
+                <w:b/>
+                <w:sz w:val="22"/>
+                <w:szCs w:val="22"/>
+              </w:rPr>
+              <w:t xml:space="preserve">Definir </w:t>
+            </w:r>
+            <w:proofErr w:type="spellStart"/>
+            <w:r>
+              <w:rPr>
+                <w:rFonts w:ascii="Arial" w:eastAsia="Arial" w:hAnsi="Arial" w:cs="Arial"/>
+                <w:b/>
+                <w:sz w:val="22"/>
+                <w:szCs w:val="22"/>
+              </w:rPr>
+              <w:t>stack</w:t>
+            </w:r>
+            <w:proofErr w:type="spellEnd"/>
+            <w:r>
+              <w:rPr>
+                <w:rFonts w:ascii="Arial" w:eastAsia="Arial" w:hAnsi="Arial" w:cs="Arial"/>
+                <w:b/>
+                <w:sz w:val="22"/>
+                <w:szCs w:val="22"/>
+              </w:rPr>
+              <w:t xml:space="preserve"> tecnológico (</w:t>
+            </w:r>
+            <w:proofErr w:type="spellStart"/>
+            <w:r>
+              <w:rPr>
+                <w:rFonts w:ascii="Arial" w:eastAsia="Arial" w:hAnsi="Arial" w:cs="Arial"/>
+                <w:b/>
+                <w:sz w:val="22"/>
+                <w:szCs w:val="22"/>
+              </w:rPr>
+              <w:t>React</w:t>
+            </w:r>
+            <w:proofErr w:type="spellEnd"/>
+            <w:r>
+              <w:rPr>
+                <w:rFonts w:ascii="Arial" w:eastAsia="Arial" w:hAnsi="Arial" w:cs="Arial"/>
+                <w:b/>
+                <w:sz w:val="22"/>
+                <w:szCs w:val="22"/>
+              </w:rPr>
+              <w:t xml:space="preserve"> Native, </w:t>
+            </w:r>
+            <w:proofErr w:type="spellStart"/>
+            <w:r>
+              <w:rPr>
+                <w:rFonts w:ascii="Arial" w:eastAsia="Arial" w:hAnsi="Arial" w:cs="Arial"/>
+                <w:b/>
+                <w:sz w:val="22"/>
+                <w:szCs w:val="22"/>
+              </w:rPr>
+              <w:t>Firebase</w:t>
+            </w:r>
+            <w:proofErr w:type="spellEnd"/>
+            <w:r>
+              <w:rPr>
+                <w:rFonts w:ascii="Arial" w:eastAsia="Arial" w:hAnsi="Arial" w:cs="Arial"/>
+                <w:b/>
+                <w:sz w:val="22"/>
+                <w:szCs w:val="22"/>
+              </w:rPr>
+              <w:t>).</w:t>
+            </w:r>
+          </w:p>
+          <w:p>
+            <w:pPr>
+              <w:spacing w:before="100" w:after="100"/>
+              <w:jc w:val="both"/>
+              <w:rPr>
+                <w:rFonts w:ascii="Arial" w:eastAsia="Arial" w:hAnsi="Arial" w:cs="Arial"/>
+                <w:b/>
+                <w:sz w:val="22"/>
+                <w:szCs w:val="22"/>
+              </w:rPr>
+            </w:pPr>
+          </w:p>
+          <w:p>
+            <w:pPr>
+              <w:spacing w:before="100" w:after="100"/>
+              <w:jc w:val="both"/>
+              <w:rPr>
+                <w:rFonts w:ascii="Arial" w:eastAsia="Arial" w:hAnsi="Arial" w:cs="Arial"/>
+                <w:b/>
+                <w:sz w:val="22"/>
+                <w:szCs w:val="22"/>
+              </w:rPr>
+            </w:pPr>
+            <w:r>
+              <w:rPr>
+                <w:rFonts w:ascii="Arial" w:eastAsia="Arial" w:hAnsi="Arial" w:cs="Arial"/>
+                <w:b/>
+                <w:sz w:val="22"/>
+                <w:szCs w:val="22"/>
+              </w:rPr>
+              <w:t>2. Sprint 1: Diseño</w:t>
+            </w:r>
+          </w:p>
+          <w:p>
+            <w:pPr>
+              <w:spacing w:before="100" w:after="100"/>
+              <w:jc w:val="both"/>
+              <w:rPr>
+                <w:rFonts w:ascii="Arial" w:eastAsia="Arial" w:hAnsi="Arial" w:cs="Arial"/>
+                <w:b/>
+                <w:sz w:val="22"/>
+                <w:szCs w:val="22"/>
+              </w:rPr>
+            </w:pPr>
+            <w:r>
+              <w:rPr>
+                <w:rFonts w:ascii="Arial" w:eastAsia="Arial" w:hAnsi="Arial" w:cs="Arial"/>
+                <w:b/>
+                <w:sz w:val="22"/>
+                <w:szCs w:val="22"/>
+              </w:rPr>
+              <w:t>Diagrama ER para reservas y usuarios.</w:t>
+            </w:r>
+          </w:p>
+          <w:p>
+            <w:pPr>
+              <w:spacing w:before="100" w:after="100"/>
+              <w:jc w:val="both"/>
+              <w:rPr>
+                <w:rFonts w:ascii="Arial" w:eastAsia="Arial" w:hAnsi="Arial" w:cs="Arial"/>
+                <w:b/>
+                <w:sz w:val="22"/>
+                <w:szCs w:val="22"/>
+              </w:rPr>
+            </w:pPr>
+          </w:p>
+          <w:p>
+            <w:pPr>
+              <w:spacing w:before="100" w:after="100"/>
+              <w:jc w:val="both"/>
+              <w:rPr>
+                <w:rFonts w:ascii="Arial" w:eastAsia="Arial" w:hAnsi="Arial" w:cs="Arial"/>
+                <w:b/>
+                <w:sz w:val="22"/>
+                <w:szCs w:val="22"/>
+              </w:rPr>
+            </w:pPr>
+            <w:r>
+              <w:rPr>
+                <w:rFonts w:ascii="Arial" w:eastAsia="Arial" w:hAnsi="Arial" w:cs="Arial"/>
+                <w:b/>
+                <w:sz w:val="22"/>
+                <w:szCs w:val="22"/>
+              </w:rPr>
+              <w:t>Prototipos de flujo de reserva.</w:t>
+            </w:r>
+          </w:p>
+          <w:p>
+            <w:pPr>
+              <w:spacing w:before="100" w:after="100"/>
+              <w:jc w:val="both"/>
+              <w:rPr>
+                <w:rFonts w:ascii="Arial" w:eastAsia="Arial" w:hAnsi="Arial" w:cs="Arial"/>
+                <w:b/>
+                <w:sz w:val="22"/>
+                <w:szCs w:val="22"/>
+              </w:rPr>
+            </w:pPr>
+          </w:p>
+          <w:p>
+            <w:pPr>
+              <w:spacing w:before="100" w:after="100"/>
+              <w:jc w:val="both"/>
+              <w:rPr>
+                <w:rFonts w:ascii="Arial" w:eastAsia="Arial" w:hAnsi="Arial" w:cs="Arial"/>
+                <w:b/>
+                <w:sz w:val="22"/>
+                <w:szCs w:val="22"/>
+              </w:rPr>
+            </w:pPr>
+            <w:r>
+              <w:rPr>
+                <w:rFonts w:ascii="Arial" w:eastAsia="Arial" w:hAnsi="Arial" w:cs="Arial"/>
+                <w:b/>
+                <w:sz w:val="22"/>
+                <w:szCs w:val="22"/>
+              </w:rPr>
+              <w:t>3. Sprint 2-4: Desarrollo</w:t>
+            </w:r>
+          </w:p>
+          <w:p>
+            <w:pPr>
+              <w:spacing w:before="100" w:after="100"/>
+              <w:jc w:val="both"/>
+              <w:rPr>
+                <w:rFonts w:ascii="Arial" w:eastAsia="Arial" w:hAnsi="Arial" w:cs="Arial"/>
+                <w:b/>
+                <w:sz w:val="22"/>
+                <w:szCs w:val="22"/>
+              </w:rPr>
+            </w:pPr>
+            <w:r>
+              <w:rPr>
+                <w:rFonts w:ascii="Arial" w:eastAsia="Arial" w:hAnsi="Arial" w:cs="Arial"/>
+                <w:b/>
+                <w:sz w:val="22"/>
+                <w:szCs w:val="22"/>
+              </w:rPr>
+              <w:t>Módulo de autenticación y perfil de usuario.</w:t>
+            </w:r>
+          </w:p>
+          <w:p>
+            <w:pPr>
+              <w:spacing w:before="100" w:after="100"/>
+              <w:jc w:val="both"/>
+              <w:rPr>
+                <w:rFonts w:ascii="Arial" w:eastAsia="Arial" w:hAnsi="Arial" w:cs="Arial"/>
+                <w:b/>
+                <w:sz w:val="22"/>
+                <w:szCs w:val="22"/>
+              </w:rPr>
+            </w:pPr>
+          </w:p>
+          <w:p>
+            <w:pPr>
+              <w:spacing w:before="100" w:after="100"/>
+              <w:jc w:val="both"/>
+              <w:rPr>
+                <w:rFonts w:ascii="Arial" w:eastAsia="Arial" w:hAnsi="Arial" w:cs="Arial"/>
+                <w:b/>
+                <w:sz w:val="22"/>
+                <w:szCs w:val="22"/>
+              </w:rPr>
+            </w:pPr>
+            <w:r>
+              <w:rPr>
+                <w:rFonts w:ascii="Arial" w:eastAsia="Arial" w:hAnsi="Arial" w:cs="Arial"/>
+                <w:b/>
+                <w:sz w:val="22"/>
+                <w:szCs w:val="22"/>
+              </w:rPr>
+              <w:t xml:space="preserve">Integración con </w:t>
+            </w:r>
+            <w:proofErr w:type="spellStart"/>
+            <w:r>
+              <w:rPr>
+                <w:rFonts w:ascii="Arial" w:eastAsia="Arial" w:hAnsi="Arial" w:cs="Arial"/>
+                <w:b/>
+                <w:sz w:val="22"/>
+                <w:szCs w:val="22"/>
+              </w:rPr>
+              <w:t>APIs</w:t>
+            </w:r>
+            <w:proofErr w:type="spellEnd"/>
+            <w:r>
+              <w:rPr>
+                <w:rFonts w:ascii="Arial" w:eastAsia="Arial" w:hAnsi="Arial" w:cs="Arial"/>
+                <w:b/>
+                <w:sz w:val="22"/>
+                <w:szCs w:val="22"/>
+              </w:rPr>
+              <w:t xml:space="preserve"> de mapas y pagos.</w:t>
+            </w:r>
+          </w:p>
+          <w:p>
+            <w:pPr>
+              <w:spacing w:before="100" w:after="100"/>
+              <w:jc w:val="both"/>
+              <w:rPr>
+                <w:rFonts w:ascii="Arial" w:eastAsia="Arial" w:hAnsi="Arial" w:cs="Arial"/>
+                <w:b/>
+                <w:sz w:val="22"/>
+                <w:szCs w:val="22"/>
+              </w:rPr>
+            </w:pPr>
+          </w:p>
+          <w:p>
+            <w:pPr>
+              <w:spacing w:before="100" w:after="100"/>
+              <w:jc w:val="both"/>
+              <w:rPr>
+                <w:rFonts w:ascii="Arial" w:eastAsia="Arial" w:hAnsi="Arial" w:cs="Arial"/>
+                <w:b/>
+                <w:sz w:val="22"/>
+                <w:szCs w:val="22"/>
+              </w:rPr>
+            </w:pPr>
+            <w:r>
+              <w:rPr>
+                <w:rFonts w:ascii="Arial" w:eastAsia="Arial" w:hAnsi="Arial" w:cs="Arial"/>
+                <w:b/>
+                <w:sz w:val="22"/>
+                <w:szCs w:val="22"/>
+              </w:rPr>
+              <w:t>4. Sprint Final: Pruebas</w:t>
+            </w:r>
+          </w:p>
+          <w:p>
+            <w:pPr>
+              <w:spacing w:before="100" w:after="100"/>
+              <w:jc w:val="both"/>
+              <w:rPr>
+                <w:rFonts w:ascii="Arial" w:eastAsia="Arial" w:hAnsi="Arial" w:cs="Arial"/>
+                <w:b/>
+                <w:sz w:val="22"/>
+                <w:szCs w:val="22"/>
+              </w:rPr>
+            </w:pPr>
+            <w:r>
+              <w:rPr>
+                <w:rFonts w:ascii="Arial" w:eastAsia="Arial" w:hAnsi="Arial" w:cs="Arial"/>
+                <w:b/>
+                <w:sz w:val="22"/>
+                <w:szCs w:val="22"/>
+              </w:rPr>
+              <w:t>Testeo con 50 usuarios reales.</w:t>
+            </w:r>
+          </w:p>
+          <w:p>
+            <w:pPr>
+              <w:spacing w:before="100" w:after="100"/>
+              <w:jc w:val="both"/>
+              <w:rPr>
+                <w:rFonts w:ascii="Arial" w:eastAsia="Arial" w:hAnsi="Arial" w:cs="Arial"/>
+                <w:b/>
+                <w:sz w:val="22"/>
+                <w:szCs w:val="22"/>
+              </w:rPr>
+            </w:pPr>
+          </w:p>
+          <w:p>
+            <w:pPr>
+              <w:spacing w:before="100" w:after="100"/>
+              <w:jc w:val="both"/>
+              <w:rPr>
+                <w:rFonts w:ascii="Arial" w:eastAsia="Arial" w:hAnsi="Arial" w:cs="Arial"/>
+                <w:sz w:val="22"/>
+                <w:szCs w:val="22"/>
+              </w:rPr>
+            </w:pPr>
+            <w:r>
+              <w:rPr>
+                <w:rFonts w:ascii="Arial" w:eastAsia="Arial" w:hAnsi="Arial" w:cs="Arial"/>
+                <w:b/>
+                <w:sz w:val="22"/>
+                <w:szCs w:val="22"/>
+              </w:rPr>
+              <w:t xml:space="preserve">Ajustes basados en </w:t>
+            </w:r>
+            <w:proofErr w:type="spellStart"/>
+            <w:r>
+              <w:rPr>
+                <w:rFonts w:ascii="Arial" w:eastAsia="Arial" w:hAnsi="Arial" w:cs="Arial"/>
+                <w:b/>
+                <w:sz w:val="22"/>
+                <w:szCs w:val="22"/>
+              </w:rPr>
+              <w:t>feedback</w:t>
+            </w:r>
+            <w:proofErr w:type="spellEnd"/>
+            <w:r>
+              <w:rPr>
+                <w:rFonts w:ascii="Arial" w:eastAsia="Arial" w:hAnsi="Arial" w:cs="Arial"/>
+                <w:b/>
+                <w:sz w:val="22"/>
+                <w:szCs w:val="22"/>
+              </w:rPr>
+              <w:t>.</w:t>
+            </w:r>
           </w:p>
           <w:p>
             <w:pPr>
@@ -2604,6 +4318,7 @@
                 <w:sz w:val="22"/>
                 <w:szCs w:val="22"/>
               </w:rPr>
+              <w:lastRenderedPageBreak/>
               <w:t xml:space="preserve">Fecha de inicio: </w:t>
             </w:r>
           </w:p>
@@ -2810,7 +4525,6 @@
                 <w:rFonts w:ascii="Calibri" w:eastAsia="Calibri" w:hAnsi="Calibri" w:cs="Calibri"/>
                 <w:b/>
               </w:rPr>
-              <w:lastRenderedPageBreak/>
               <w:t>Primera entrega</w:t>
             </w:r>
             <w:r>
@@ -2878,7 +4592,7 @@
                 </mc:Choice>
                 <mc:Fallback>
                   <w:pict>
-                    <v:rect w14:anchorId="05EA634D" id="Rectángulo 8" o:spid="_x0000_s1026" style="position:absolute;left:0;text-align:left;margin-left:130pt;margin-top:4pt;width:12pt;height:12pt;z-index:251658240;visibility:visible;mso-wrap-style:square;mso-wrap-distance-left:9pt;mso-wrap-distance-top:0;mso-wrap-distance-right:9pt;mso-wrap-distance-bottom:0;mso-position-horizontal:absolute;mso-position-horizontal-relative:text;mso-position-vertical:absolute;mso-position-vertical-relative:text;v-text-anchor:middle" o:gfxdata="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">
+                    <v:rect w14:anchorId="05EA634D" id="Rectángulo 8" o:spid="_x0000_s1026" style="position:absolute;left:0;text-align:left;margin-left:130pt;margin-top:4pt;width:12pt;height:12pt;z-index:251658240;visibility:visible;mso-wrap-style:square;mso-wrap-distance-left:9pt;mso-wrap-distance-top:0;mso-wrap-distance-right:9pt;mso-wrap-distance-bottom:0;mso-position-horizontal:absolute;mso-position-horizontal-relative:text;mso-position-vertical:absolute;mso-position-vertical-relative:text;v-text-anchor:middle" o:gfxdata="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">
                       <v:stroke startarrowwidth="narrow" startarrowlength="short" endarrowwidth="narrow" endarrowlength="short"/>
                       <v:textbox inset="2.53958mm,2.53958mm,2.53958mm,2.53958mm">
                         <w:txbxContent>
@@ -2974,7 +4688,7 @@
                 </mc:Choice>
                 <mc:Fallback>
                   <w:pict>
-                    <v:rect w14:anchorId="1B6BF6AE" id="Rectángulo 7" o:spid="_x0000_s1027" style="position:absolute;left:0;text-align:left;margin-left:130pt;margin-top:0;width:12pt;height:12pt;z-index:251659264;visibility:visible;mso-wrap-style:square;mso-wrap-distance-left:9pt;mso-wrap-distance-top:0;mso-wrap-distance-right:9pt;mso-wrap-distance-bottom:0;mso-position-horizontal:absolute;mso-position-horizontal-relative:text;mso-position-vertical:absolute;mso-position-vertical-relative:text;v-text-anchor:middle" o:gfxdata="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">
+                    <v:rect w14:anchorId="1B6BF6AE" id="Rectángulo 7" o:spid="_x0000_s1027" style="position:absolute;left:0;text-align:left;margin-left:130pt;margin-top:0;width:12pt;height:12pt;z-index:251659264;visibility:visible;mso-wrap-style:square;mso-wrap-distance-left:9pt;mso-wrap-distance-top:0;mso-wrap-distance-right:9pt;mso-wrap-distance-bottom:0;mso-position-horizontal:absolute;mso-position-horizontal-relative:text;mso-position-vertical:absolute;mso-position-vertical-relative:text;v-text-anchor:middle" o:gfxdata="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">
                       <v:stroke startarrowwidth="narrow" startarrowlength="short" endarrowwidth="narrow" endarrowlength="short"/>
                       <v:textbox inset="2.53958mm,2.53958mm,2.53958mm,2.53958mm">
                         <w:txbxContent>
@@ -3070,7 +4784,7 @@
                 </mc:Choice>
                 <mc:Fallback>
                   <w:pict>
-                    <v:rect w14:anchorId="0455F3D3" id="Rectángulo 10" o:spid="_x0000_s1028" style="position:absolute;left:0;text-align:left;margin-left:130pt;margin-top:0;width:12pt;height:12pt;z-index:251660288;visibility:visible;mso-wrap-style:square;mso-wrap-distance-left:9pt;mso-wrap-distance-top:0;mso-wrap-distance-right:9pt;mso-wrap-distance-bottom:0;mso-position-horizontal:absolute;mso-position-horizontal-relative:text;mso-position-vertical:absolute;mso-position-vertical-relative:text;v-text-anchor:middle" o:gfxdata="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">
+                    <v:rect w14:anchorId="0455F3D3" id="Rectángulo 10" o:spid="_x0000_s1028" style="position:absolute;left:0;text-align:left;margin-left:130pt;margin-top:0;width:12pt;height:12pt;z-index:251660288;visibility:visible;mso-wrap-style:square;mso-wrap-distance-left:9pt;mso-wrap-distance-top:0;mso-wrap-distance-right:9pt;mso-wrap-distance-bottom:0;mso-position-horizontal:absolute;mso-position-horizontal-relative:text;mso-position-vertical:absolute;mso-position-vertical-relative:text;v-text-anchor:middle" o:gfxdata="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">
                       <v:stroke startarrowwidth="narrow" startarrowlength="short" endarrowwidth="narrow" endarrowlength="short"/>
                       <v:textbox inset="2.53958mm,2.53958mm,2.53958mm,2.53958mm">
                         <w:txbxContent>
@@ -3151,7 +4865,7 @@
                 </mc:Choice>
                 <mc:Fallback>
                   <w:pict>
-                    <v:rect w14:anchorId="351B111B" id="Rectángulo 9" o:spid="_x0000_s1029" style="position:absolute;left:0;text-align:left;margin-left:130pt;margin-top:15pt;width:12pt;height:12pt;z-index:251661312;visibility:visible;mso-wrap-style:square;mso-wrap-distance-left:9pt;mso-wrap-distance-top:0;mso-wrap-distance-right:9pt;mso-wrap-distance-bottom:0;mso-position-horizontal:absolute;mso-position-horizontal-relative:text;mso-position-vertical:absolute;mso-position-vertical-relative:text;v-text-anchor:middle" o:gfxdata="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">
+                    <v:rect w14:anchorId="351B111B" id="Rectángulo 9" o:spid="_x0000_s1029" style="position:absolute;left:0;text-align:left;margin-left:130pt;margin-top:15pt;width:12pt;height:12pt;z-index:251661312;visibility:visible;mso-wrap-style:square;mso-wrap-distance-left:9pt;mso-wrap-distance-top:0;mso-wrap-distance-right:9pt;mso-wrap-distance-bottom:0;mso-position-horizontal:absolute;mso-position-horizontal-relative:text;mso-position-vertical:absolute;mso-position-vertical-relative:text;v-text-anchor:middle" o:gfxdata="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">
                       <v:stroke startarrowwidth="narrow" startarrowlength="short" endarrowwidth="narrow" endarrowlength="short"/>
                       <v:textbox inset="2.53958mm,2.53958mm,2.53958mm,2.53958mm">
                         <w:txbxContent>
@@ -3294,7 +5008,7 @@
                 </mc:Choice>
                 <mc:Fallback>
                   <w:pict>
-                    <v:rect w14:anchorId="4B03AACB" id="Rectángulo 4" o:spid="_x0000_s1030" style="position:absolute;left:0;text-align:left;margin-left:132pt;margin-top:4pt;width:12pt;height:12pt;z-index:251662336;visibility:visible;mso-wrap-style:square;mso-wrap-distance-left:9pt;mso-wrap-distance-top:0;mso-wrap-distance-right:9pt;mso-wrap-distance-bottom:0;mso-position-horizontal:absolute;mso-position-horizontal-relative:text;mso-position-vertical:absolute;mso-position-vertical-relative:text;v-text-anchor:middle" o:gfxdata="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">
+                    <v:rect w14:anchorId="4B03AACB" id="Rectángulo 4" o:spid="_x0000_s1030" style="position:absolute;left:0;text-align:left;margin-left:132pt;margin-top:4pt;width:12pt;height:12pt;z-index:251662336;visibility:visible;mso-wrap-style:square;mso-wrap-distance-left:9pt;mso-wrap-distance-top:0;mso-wrap-distance-right:9pt;mso-wrap-distance-bottom:0;mso-position-horizontal:absolute;mso-position-horizontal-relative:text;mso-position-vertical:absolute;mso-position-vertical-relative:text;v-text-anchor:middle" o:gfxdata="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">
                       <v:stroke startarrowwidth="narrow" startarrowlength="short" endarrowwidth="narrow" endarrowlength="short"/>
                       <v:textbox inset="2.53958mm,2.53958mm,2.53958mm,2.53958mm">
                         <w:txbxContent>
@@ -3390,7 +5104,7 @@
                 </mc:Choice>
                 <mc:Fallback>
                   <w:pict>
-                    <v:rect w14:anchorId="55C3DF71" id="Rectángulo 3" o:spid="_x0000_s1031" style="position:absolute;left:0;text-align:left;margin-left:132pt;margin-top:3pt;width:12pt;height:12pt;z-index:251663360;visibility:visible;mso-wrap-style:square;mso-wrap-distance-left:9pt;mso-wrap-distance-top:0;mso-wrap-distance-right:9pt;mso-wrap-distance-bottom:0;mso-position-horizontal:absolute;mso-position-horizontal-relative:text;mso-position-vertical:absolute;mso-position-vertical-relative:text;v-text-anchor:middle" o:gfxdata="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">
+                    <v:rect w14:anchorId="55C3DF71" id="Rectángulo 3" o:spid="_x0000_s1031" style="position:absolute;left:0;text-align:left;margin-left:132pt;margin-top:3pt;width:12pt;height:12pt;z-index:251663360;visibility:visible;mso-wrap-style:square;mso-wrap-distance-left:9pt;mso-wrap-distance-top:0;mso-wrap-distance-right:9pt;mso-wrap-distance-bottom:0;mso-position-horizontal:absolute;mso-position-horizontal-relative:text;mso-position-vertical:absolute;mso-position-vertical-relative:text;v-text-anchor:middle" o:gfxdata="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">
                       <v:stroke startarrowwidth="narrow" startarrowlength="short" endarrowwidth="narrow" endarrowlength="short"/>
                       <v:textbox inset="2.53958mm,2.53958mm,2.53958mm,2.53958mm">
                         <w:txbxContent>
@@ -3486,7 +5200,7 @@
                 </mc:Choice>
                 <mc:Fallback>
                   <w:pict>
-                    <v:rect w14:anchorId="3354848E" id="Rectángulo 6" o:spid="_x0000_s1032" style="position:absolute;left:0;text-align:left;margin-left:132pt;margin-top:0;width:12pt;height:12pt;z-index:251664384;visibility:visible;mso-wrap-style:square;mso-wrap-distance-left:9pt;mso-wrap-distance-top:0;mso-wrap-distance-right:9pt;mso-wrap-distance-bottom:0;mso-position-horizontal:absolute;mso-position-horizontal-relative:text;mso-position-vertical:absolute;mso-position-vertical-relative:text;v-text-anchor:middle" o:gfxdata="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">
+                    <v:rect w14:anchorId="3354848E" id="Rectángulo 6" o:spid="_x0000_s1032" style="position:absolute;left:0;text-align:left;margin-left:132pt;margin-top:0;width:12pt;height:12pt;z-index:251664384;visibility:visible;mso-wrap-style:square;mso-wrap-distance-left:9pt;mso-wrap-distance-top:0;mso-wrap-distance-right:9pt;mso-wrap-distance-bottom:0;mso-position-horizontal:absolute;mso-position-horizontal-relative:text;mso-position-vertical:absolute;mso-position-vertical-relative:text;v-text-anchor:middle" o:gfxdata="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">
                       <v:stroke startarrowwidth="narrow" startarrowlength="short" endarrowwidth="narrow" endarrowlength="short"/>
                       <v:textbox inset="2.53958mm,2.53958mm,2.53958mm,2.53958mm">
                         <w:txbxContent>
@@ -3582,7 +5296,7 @@
                 </mc:Choice>
                 <mc:Fallback>
                   <w:pict>
-                    <v:rect w14:anchorId="336468DC" id="Rectángulo 5" o:spid="_x0000_s1033" style="position:absolute;left:0;text-align:left;margin-left:132pt;margin-top:0;width:12pt;height:12pt;z-index:251665408;visibility:visible;mso-wrap-style:square;mso-wrap-distance-left:9pt;mso-wrap-distance-top:0;mso-wrap-distance-right:9pt;mso-wrap-distance-bottom:0;mso-position-horizontal:absolute;mso-position-horizontal-relative:text;mso-position-vertical:absolute;mso-position-vertical-relative:text;v-text-anchor:middle" o:gfxdata="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">
+                    <v:rect w14:anchorId="336468DC" id="Rectángulo 5" o:spid="_x0000_s1033" style="position:absolute;left:0;text-align:left;margin-left:132pt;margin-top:0;width:12pt;height:12pt;z-index:251665408;visibility:visible;mso-wrap-style:square;mso-wrap-distance-left:9pt;mso-wrap-distance-top:0;mso-wrap-distance-right:9pt;mso-wrap-distance-bottom:0;mso-position-horizontal:absolute;mso-position-horizontal-relative:text;mso-position-vertical:absolute;mso-position-vertical-relative:text;v-text-anchor:middle" o:gfxdata="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">
                       <v:stroke startarrowwidth="narrow" startarrowlength="short" endarrowwidth="narrow" endarrowlength="short"/>
                       <v:textbox inset="2.53958mm,2.53958mm,2.53958mm,2.53958mm">
                         <w:txbxContent>
@@ -3735,7 +5449,7 @@
                 </mc:Choice>
                 <mc:Fallback>
                   <w:pict>
-                    <v:rect w14:anchorId="5AC8DBA1" id="Rectángulo 2" o:spid="_x0000_s1034" style="position:absolute;left:0;text-align:left;margin-left:74pt;margin-top:0;width:12pt;height:12pt;z-index:251666432;visibility:visible;mso-wrap-style:square;mso-wrap-distance-left:9pt;mso-wrap-distance-top:0;mso-wrap-distance-right:9pt;mso-wrap-distance-bottom:0;mso-position-horizontal:absolute;mso-position-horizontal-relative:text;mso-position-vertical:absolute;mso-position-vertical-relative:text;v-text-anchor:middle" o:gfxdata="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">
+                    <v:rect w14:anchorId="5AC8DBA1" id="Rectángulo 2" o:spid="_x0000_s1034" style="position:absolute;left:0;text-align:left;margin-left:74pt;margin-top:0;width:12pt;height:12pt;z-index:251666432;visibility:visible;mso-wrap-style:square;mso-wrap-distance-left:9pt;mso-wrap-distance-top:0;mso-wrap-distance-right:9pt;mso-wrap-distance-bottom:0;mso-position-horizontal:absolute;mso-position-horizontal-relative:text;mso-position-vertical:absolute;mso-position-vertical-relative:text;v-text-anchor:middle" o:gfxdata="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">
                       <v:stroke startarrowwidth="narrow" startarrowlength="short" endarrowwidth="narrow" endarrowlength="short"/>
                       <v:textbox inset="2.53958mm,2.53958mm,2.53958mm,2.53958mm">
                         <w:txbxContent>
@@ -3831,7 +5545,7 @@
                 </mc:Choice>
                 <mc:Fallback>
                   <w:pict>
-                    <v:rect w14:anchorId="6F6DFA7D" id="Rectángulo 1" o:spid="_x0000_s1035" style="position:absolute;left:0;text-align:left;margin-left:74pt;margin-top:0;width:12pt;height:12pt;z-index:251667456;visibility:visible;mso-wrap-style:square;mso-wrap-distance-left:9pt;mso-wrap-distance-top:0;mso-wrap-distance-right:9pt;mso-wrap-distance-bottom:0;mso-position-horizontal:absolute;mso-position-horizontal-relative:text;mso-position-vertical:absolute;mso-position-vertical-relative:text;v-text-anchor:middle" o:gfxdata="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">
+                    <v:rect w14:anchorId="6F6DFA7D" id="Rectángulo 1" o:spid="_x0000_s1035" style="position:absolute;left:0;text-align:left;margin-left:74pt;margin-top:0;width:12pt;height:12pt;z-index:251667456;visibility:visible;mso-wrap-style:square;mso-wrap-distance-left:9pt;mso-wrap-distance-top:0;mso-wrap-distance-right:9pt;mso-wrap-distance-bottom:0;mso-position-horizontal:absolute;mso-position-horizontal-relative:text;mso-position-vertical:absolute;mso-position-vertical-relative:text;v-text-anchor:middle" o:gfxdata="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">
                       <v:stroke startarrowwidth="narrow" startarrowlength="short" endarrowwidth="narrow" endarrowlength="short"/>
                       <v:textbox inset="2.53958mm,2.53958mm,2.53958mm,2.53958mm">
                         <w:txbxContent>
@@ -3927,7 +5641,7 @@
                 </mc:Choice>
                 <mc:Fallback>
                   <w:pict>
-                    <v:rect w14:anchorId="5FA659CC" id="Rectángulo 11" o:spid="_x0000_s1036" style="position:absolute;left:0;text-align:left;margin-left:74pt;margin-top:0;width:12pt;height:12pt;z-index:251668480;visibility:visible;mso-wrap-style:square;mso-wrap-distance-left:9pt;mso-wrap-distance-top:0;mso-wrap-distance-right:9pt;mso-wrap-distance-bottom:0;mso-position-horizontal:absolute;mso-position-horizontal-relative:text;mso-position-vertical:absolute;mso-position-vertical-relative:text;v-text-anchor:middle" o:gfxdata="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">
+                    <v:rect w14:anchorId="5FA659CC" id="Rectángulo 11" o:spid="_x0000_s1036" style="position:absolute;left:0;text-align:left;margin-left:74pt;margin-top:0;width:12pt;height:12pt;z-index:251668480;visibility:visible;mso-wrap-style:square;mso-wrap-distance-left:9pt;mso-wrap-distance-top:0;mso-wrap-distance-right:9pt;mso-wrap-distance-bottom:0;mso-position-horizontal:absolute;mso-position-horizontal-relative:text;mso-position-vertical:absolute;mso-position-vertical-relative:text;v-text-anchor:middle" o:gfxdata="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">
                       <v:stroke startarrowwidth="narrow" startarrowlength="short" endarrowwidth="narrow" endarrowlength="short"/>
                       <v:textbox inset="2.53958mm,2.53958mm,2.53958mm,2.53958mm">
                         <w:txbxContent>
@@ -4456,7 +6170,7 @@
                           <pic:cNvPicPr preferRelativeResize="0"/>
                         </pic:nvPicPr>
                         <pic:blipFill>
-                          <a:blip r:embed="rId10"/>
+                          <a:blip r:embed="rId12"/>
                           <a:srcRect/>
                           <a:stretch>
                             <a:fillRect/>
@@ -4638,12 +6352,21 @@
                 <w:b/>
               </w:rPr>
             </w:pPr>
-            <w:r>
-              <w:rPr>
-                <w:rFonts w:ascii="Calibri" w:eastAsia="Calibri" w:hAnsi="Calibri" w:cs="Calibri"/>
-                <w:b/>
-              </w:rPr>
-              <w:t>Jhonnys Rodríguez Payares</w:t>
+            <w:proofErr w:type="spellStart"/>
+            <w:r>
+              <w:rPr>
+                <w:rFonts w:ascii="Calibri" w:eastAsia="Calibri" w:hAnsi="Calibri" w:cs="Calibri"/>
+                <w:b/>
+              </w:rPr>
+              <w:t>Jhonnys</w:t>
+            </w:r>
+            <w:proofErr w:type="spellEnd"/>
+            <w:r>
+              <w:rPr>
+                <w:rFonts w:ascii="Calibri" w:eastAsia="Calibri" w:hAnsi="Calibri" w:cs="Calibri"/>
+                <w:b/>
+              </w:rPr>
+              <w:t xml:space="preserve"> Rodríguez Payares</w:t>
             </w:r>
           </w:p>
         </w:tc>
@@ -4926,12 +6649,37 @@
                 <w:b/>
               </w:rPr>
             </w:pPr>
-            <w:r>
-              <w:rPr>
-                <w:rFonts w:ascii="Calibri" w:eastAsia="Calibri" w:hAnsi="Calibri" w:cs="Calibri"/>
-                <w:b/>
-              </w:rPr>
-              <w:t xml:space="preserve">Evis Licet Barrios  </w:t>
+            <w:proofErr w:type="spellStart"/>
+            <w:r>
+              <w:rPr>
+                <w:rFonts w:ascii="Calibri" w:eastAsia="Calibri" w:hAnsi="Calibri" w:cs="Calibri"/>
+                <w:b/>
+              </w:rPr>
+              <w:t>Evis</w:t>
+            </w:r>
+            <w:proofErr w:type="spellEnd"/>
+            <w:r>
+              <w:rPr>
+                <w:rFonts w:ascii="Calibri" w:eastAsia="Calibri" w:hAnsi="Calibri" w:cs="Calibri"/>
+                <w:b/>
+              </w:rPr>
+              <w:t xml:space="preserve"> </w:t>
+            </w:r>
+            <w:proofErr w:type="spellStart"/>
+            <w:r>
+              <w:rPr>
+                <w:rFonts w:ascii="Calibri" w:eastAsia="Calibri" w:hAnsi="Calibri" w:cs="Calibri"/>
+                <w:b/>
+              </w:rPr>
+              <w:t>Licet</w:t>
+            </w:r>
+            <w:proofErr w:type="spellEnd"/>
+            <w:r>
+              <w:rPr>
+                <w:rFonts w:ascii="Calibri" w:eastAsia="Calibri" w:hAnsi="Calibri" w:cs="Calibri"/>
+                <w:b/>
+              </w:rPr>
+              <w:t xml:space="preserve"> Barrios  </w:t>
             </w:r>
           </w:p>
         </w:tc>
@@ -5921,10 +7669,10 @@
     </w:p>
     <w:p/>
     <w:sectPr>
-      <w:headerReference w:type="default" r:id="rId11"/>
-      <w:footerReference w:type="even" r:id="rId12"/>
-      <w:footerReference w:type="default" r:id="rId13"/>
-      <w:headerReference w:type="first" r:id="rId14"/>
+      <w:headerReference w:type="default" r:id="rId13"/>
+      <w:footerReference w:type="even" r:id="rId14"/>
+      <w:footerReference w:type="default" r:id="rId15"/>
+      <w:headerReference w:type="first" r:id="rId16"/>
       <w:pgSz w:w="12242" w:h="15842"/>
       <w:pgMar w:top="1701" w:right="962" w:bottom="1134" w:left="1701" w:header="709" w:footer="709" w:gutter="0"/>
       <w:pgNumType w:start="1"/>
@@ -5936,7 +7684,7 @@
 </file>
 
 <file path=word/endnotes.xml><?xml version="1.0" encoding="utf-8"?>
-<w:endnotes xmlns:wpc="http://schemas.microsoft.com/office/word/2010/wordprocessingCanvas" xmlns:cx="http://schemas.microsoft.com/office/drawing/2014/chartex" xmlns:cx1="http://schemas.microsoft.com/office/drawing/2015/9/8/chartex" xmlns:cx2="http://schemas.microsoft.com/office/drawing/2015/10/21/chartex" xmlns:cx3="http://schemas.microsoft.com/office/drawing/2016/5/9/chartex" xmlns:cx4="http://schemas.microsoft.com/office/drawing/2016/5/10/chartex" xmlns:cx5="http://schemas.microsoft.com/office/drawing/2016/5/11/chartex" xmlns:cx6="http://schemas.microsoft.com/office/drawing/2016/5/12/chartex" xmlns:cx7="http://schemas.microsoft.com/office/drawing/2016/5/13/chartex" xmlns:cx8="http://schemas.microsoft.com/office/drawing/2016/5/14/chartex" xmlns:mc="http://schemas.openxmlformats.org/markup-compatibility/2006" xmlns:aink="http://schemas.microsoft.com/office/drawing/2016/ink" xmlns:am3d="http://schemas.microsoft.com/office/drawing/2017/model3d" xmlns:o="urn:schemas-microsoft-com:office:office" xmlns:oel="http://schemas.microsoft.com/office/2019/extlst" xmlns:r="http://schemas.openxmlformats.org/officeDocument/2006/relationships" xmlns:m="http://schemas.openxmlformats.org/officeDocument/2006/math" xmlns:v="urn:schemas-microsoft-com:vml" xmlns:wp14="http://schemas.microsoft.com/office/word/2010/wordprocessingDrawing" xmlns:wp="http://schemas.openxmlformats.org/drawingml/2006/wordprocessingDrawing" xmlns:w10="urn:schemas-microsoft-com:office:word" xmlns:w="http://schemas.openxmlformats.org/wordprocessingml/2006/main" xmlns:w14="http://schemas.microsoft.com/office/word/2010/wordml" xmlns:w15="http://schemas.microsoft.com/office/word/2012/wordml" xmlns:w16cex="http://schemas.microsoft.com/office/word/2018/wordml/cex" xmlns:w16cid="http://schemas.microsoft.com/office/word/2016/wordml/cid" xmlns:w16="http://schemas.microsoft.com/office/word/2018/wordml" xmlns:w16sdtdh="http://schemas.microsoft.com/office/word/2020/wordml/sdtdatahash" xmlns:w16se="http://schemas.microsoft.com/office/word/2015/wordml/symex" xmlns:wpg="http://schemas.microsoft.com/office/word/2010/wordprocessingGroup" xmlns:wpi="http://schemas.microsoft.com/office/word/2010/wordprocessingInk" xmlns:wne="http://schemas.microsoft.com/office/word/2006/wordml" xmlns:wps="http://schemas.microsoft.com/office/word/2010/wordprocessingShape" mc:Ignorable="w14 w15 w16se w16cid w16 w16cex w16sdtdh wp14">
+<w:endnotes xmlns:wpc="http://schemas.microsoft.com/office/word/2010/wordprocessingCanvas" xmlns:cx="http://schemas.microsoft.com/office/drawing/2014/chartex" xmlns:cx1="http://schemas.microsoft.com/office/drawing/2015/9/8/chartex" xmlns:cx2="http://schemas.microsoft.com/office/drawing/2015/10/21/chartex" xmlns:cx3="http://schemas.microsoft.com/office/drawing/2016/5/9/chartex" xmlns:cx4="http://schemas.microsoft.com/office/drawing/2016/5/10/chartex" xmlns:cx5="http://schemas.microsoft.com/office/drawing/2016/5/11/chartex" xmlns:cx6="http://schemas.microsoft.com/office/drawing/2016/5/12/chartex" xmlns:cx7="http://schemas.microsoft.com/office/drawing/2016/5/13/chartex" xmlns:cx8="http://schemas.microsoft.com/office/drawing/2016/5/14/chartex" xmlns:mc="http://schemas.openxmlformats.org/markup-compatibility/2006" xmlns:aink="http://schemas.microsoft.com/office/drawing/2016/ink" xmlns:am3d="http://schemas.microsoft.com/office/drawing/2017/model3d" xmlns:o="urn:schemas-microsoft-com:office:office" xmlns:r="http://schemas.openxmlformats.org/officeDocument/2006/relationships" xmlns:m="http://schemas.openxmlformats.org/officeDocument/2006/math" xmlns:v="urn:schemas-microsoft-com:vml" xmlns:wp14="http://schemas.microsoft.com/office/word/2010/wordprocessingDrawing" xmlns:wp="http://schemas.openxmlformats.org/drawingml/2006/wordprocessingDrawing" xmlns:w10="urn:schemas-microsoft-com:office:word" xmlns:w="http://schemas.openxmlformats.org/wordprocessingml/2006/main" xmlns:w14="http://schemas.microsoft.com/office/word/2010/wordml" xmlns:w15="http://schemas.microsoft.com/office/word/2012/wordml" xmlns:w16cex="http://schemas.microsoft.com/office/word/2018/wordml/cex" xmlns:w16cid="http://schemas.microsoft.com/office/word/2016/wordml/cid" xmlns:w16="http://schemas.microsoft.com/office/word/2018/wordml" xmlns:w16sdtdh="http://schemas.microsoft.com/office/word/2020/wordml/sdtdatahash" xmlns:w16se="http://schemas.microsoft.com/office/word/2015/wordml/symex" xmlns:wpg="http://schemas.microsoft.com/office/word/2010/wordprocessingGroup" xmlns:wpi="http://schemas.microsoft.com/office/word/2010/wordprocessingInk" xmlns:wne="http://schemas.microsoft.com/office/word/2006/wordml" xmlns:wps="http://schemas.microsoft.com/office/word/2010/wordprocessingShape" mc:Ignorable="w14 w15 w16se w16cid w16 w16cex w16sdtdh wp14">
   <w:endnote w:type="separator" w:id="-1">
     <w:p>
       <w:r>
@@ -5955,7 +7703,7 @@
 </file>
 
 <file path=word/footer1.xml><?xml version="1.0" encoding="utf-8"?>
-<w:ftr xmlns:wpc="http://schemas.microsoft.com/office/word/2010/wordprocessingCanvas" xmlns:cx="http://schemas.microsoft.com/office/drawing/2014/chartex" xmlns:cx1="http://schemas.microsoft.com/office/drawing/2015/9/8/chartex" xmlns:cx2="http://schemas.microsoft.com/office/drawing/2015/10/21/chartex" xmlns:cx3="http://schemas.microsoft.com/office/drawing/2016/5/9/chartex" xmlns:cx4="http://schemas.microsoft.com/office/drawing/2016/5/10/chartex" xmlns:cx5="http://schemas.microsoft.com/office/drawing/2016/5/11/chartex" xmlns:cx6="http://schemas.microsoft.com/office/drawing/2016/5/12/chartex" xmlns:cx7="http://schemas.microsoft.com/office/drawing/2016/5/13/chartex" xmlns:cx8="http://schemas.microsoft.com/office/drawing/2016/5/14/chartex" xmlns:mc="http://schemas.openxmlformats.org/markup-compatibility/2006" xmlns:aink="http://schemas.microsoft.com/office/drawing/2016/ink" xmlns:am3d="http://schemas.microsoft.com/office/drawing/2017/model3d" xmlns:o="urn:schemas-microsoft-com:office:office" xmlns:oel="http://schemas.microsoft.com/office/2019/extlst" xmlns:r="http://schemas.openxmlformats.org/officeDocument/2006/relationships" xmlns:m="http://schemas.openxmlformats.org/officeDocument/2006/math" xmlns:v="urn:schemas-microsoft-com:vml" xmlns:wp14="http://schemas.microsoft.com/office/word/2010/wordprocessingDrawing" xmlns:wp="http://schemas.openxmlformats.org/drawingml/2006/wordprocessingDrawing" xmlns:w10="urn:schemas-microsoft-com:office:word" xmlns:w="http://schemas.openxmlformats.org/wordprocessingml/2006/main" xmlns:w14="http://schemas.microsoft.com/office/word/2010/wordml" xmlns:w15="http://schemas.microsoft.com/office/word/2012/wordml" xmlns:w16cex="http://schemas.microsoft.com/office/word/2018/wordml/cex" xmlns:w16cid="http://schemas.microsoft.com/office/word/2016/wordml/cid" xmlns:w16="http://schemas.microsoft.com/office/word/2018/wordml" xmlns:w16sdtdh="http://schemas.microsoft.com/office/word/2020/wordml/sdtdatahash" xmlns:w16se="http://schemas.microsoft.com/office/word/2015/wordml/symex" xmlns:wpg="http://schemas.microsoft.com/office/word/2010/wordprocessingGroup" xmlns:wpi="http://schemas.microsoft.com/office/word/2010/wordprocessingInk" xmlns:wne="http://schemas.microsoft.com/office/word/2006/wordml" xmlns:wps="http://schemas.microsoft.com/office/word/2010/wordprocessingShape" mc:Ignorable="w14 w15 w16se w16cid w16 w16cex w16sdtdh wp14">
+<w:ftr xmlns:wpc="http://schemas.microsoft.com/office/word/2010/wordprocessingCanvas" xmlns:cx="http://schemas.microsoft.com/office/drawing/2014/chartex" xmlns:cx1="http://schemas.microsoft.com/office/drawing/2015/9/8/chartex" xmlns:cx2="http://schemas.microsoft.com/office/drawing/2015/10/21/chartex" xmlns:cx3="http://schemas.microsoft.com/office/drawing/2016/5/9/chartex" xmlns:cx4="http://schemas.microsoft.com/office/drawing/2016/5/10/chartex" xmlns:cx5="http://schemas.microsoft.com/office/drawing/2016/5/11/chartex" xmlns:cx6="http://schemas.microsoft.com/office/drawing/2016/5/12/chartex" xmlns:cx7="http://schemas.microsoft.com/office/drawing/2016/5/13/chartex" xmlns:cx8="http://schemas.microsoft.com/office/drawing/2016/5/14/chartex" xmlns:mc="http://schemas.openxmlformats.org/markup-compatibility/2006" xmlns:aink="http://schemas.microsoft.com/office/drawing/2016/ink" xmlns:am3d="http://schemas.microsoft.com/office/drawing/2017/model3d" xmlns:o="urn:schemas-microsoft-com:office:office" xmlns:r="http://schemas.openxmlformats.org/officeDocument/2006/relationships" xmlns:m="http://schemas.openxmlformats.org/officeDocument/2006/math" xmlns:v="urn:schemas-microsoft-com:vml" xmlns:wp14="http://schemas.microsoft.com/office/word/2010/wordprocessingDrawing" xmlns:wp="http://schemas.openxmlformats.org/drawingml/2006/wordprocessingDrawing" xmlns:w10="urn:schemas-microsoft-com:office:word" xmlns:w="http://schemas.openxmlformats.org/wordprocessingml/2006/main" xmlns:w14="http://schemas.microsoft.com/office/word/2010/wordml" xmlns:w15="http://schemas.microsoft.com/office/word/2012/wordml" xmlns:w16cex="http://schemas.microsoft.com/office/word/2018/wordml/cex" xmlns:w16cid="http://schemas.microsoft.com/office/word/2016/wordml/cid" xmlns:w16="http://schemas.microsoft.com/office/word/2018/wordml" xmlns:w16sdtdh="http://schemas.microsoft.com/office/word/2020/wordml/sdtdatahash" xmlns:w16se="http://schemas.microsoft.com/office/word/2015/wordml/symex" xmlns:wpg="http://schemas.microsoft.com/office/word/2010/wordprocessingGroup" xmlns:wpi="http://schemas.microsoft.com/office/word/2010/wordprocessingInk" xmlns:wne="http://schemas.microsoft.com/office/word/2006/wordml" xmlns:wps="http://schemas.microsoft.com/office/word/2010/wordprocessingShape" mc:Ignorable="w14 w15 w16se w16cid w16 w16cex w16sdtdh wp14">
   <w:p>
     <w:pPr>
       <w:pBdr>
@@ -6028,7 +7776,7 @@
 </file>
 
 <file path=word/footer2.xml><?xml version="1.0" encoding="utf-8"?>
-<w:ftr xmlns:wpc="http://schemas.microsoft.com/office/word/2010/wordprocessingCanvas" xmlns:cx="http://schemas.microsoft.com/office/drawing/2014/chartex" xmlns:cx1="http://schemas.microsoft.com/office/drawing/2015/9/8/chartex" xmlns:cx2="http://schemas.microsoft.com/office/drawing/2015/10/21/chartex" xmlns:cx3="http://schemas.microsoft.com/office/drawing/2016/5/9/chartex" xmlns:cx4="http://schemas.microsoft.com/office/drawing/2016/5/10/chartex" xmlns:cx5="http://schemas.microsoft.com/office/drawing/2016/5/11/chartex" xmlns:cx6="http://schemas.microsoft.com/office/drawing/2016/5/12/chartex" xmlns:cx7="http://schemas.microsoft.com/office/drawing/2016/5/13/chartex" xmlns:cx8="http://schemas.microsoft.com/office/drawing/2016/5/14/chartex" xmlns:mc="http://schemas.openxmlformats.org/markup-compatibility/2006" xmlns:aink="http://schemas.microsoft.com/office/drawing/2016/ink" xmlns:am3d="http://schemas.microsoft.com/office/drawing/2017/model3d" xmlns:o="urn:schemas-microsoft-com:office:office" xmlns:oel="http://schemas.microsoft.com/office/2019/extlst" xmlns:r="http://schemas.openxmlformats.org/officeDocument/2006/relationships" xmlns:m="http://schemas.openxmlformats.org/officeDocument/2006/math" xmlns:v="urn:schemas-microsoft-com:vml" xmlns:wp14="http://schemas.microsoft.com/office/word/2010/wordprocessingDrawing" xmlns:wp="http://schemas.openxmlformats.org/drawingml/2006/wordprocessingDrawing" xmlns:w10="urn:schemas-microsoft-com:office:word" xmlns:w="http://schemas.openxmlformats.org/wordprocessingml/2006/main" xmlns:w14="http://schemas.microsoft.com/office/word/2010/wordml" xmlns:w15="http://schemas.microsoft.com/office/word/2012/wordml" xmlns:w16cex="http://schemas.microsoft.com/office/word/2018/wordml/cex" xmlns:w16cid="http://schemas.microsoft.com/office/word/2016/wordml/cid" xmlns:w16="http://schemas.microsoft.com/office/word/2018/wordml" xmlns:w16sdtdh="http://schemas.microsoft.com/office/word/2020/wordml/sdtdatahash" xmlns:w16se="http://schemas.microsoft.com/office/word/2015/wordml/symex" xmlns:wpg="http://schemas.microsoft.com/office/word/2010/wordprocessingGroup" xmlns:wpi="http://schemas.microsoft.com/office/word/2010/wordprocessingInk" xmlns:wne="http://schemas.microsoft.com/office/word/2006/wordml" xmlns:wps="http://schemas.microsoft.com/office/word/2010/wordprocessingShape" mc:Ignorable="w14 w15 w16se w16cid w16 w16cex w16sdtdh wp14">
+<w:ftr xmlns:wpc="http://schemas.microsoft.com/office/word/2010/wordprocessingCanvas" xmlns:cx="http://schemas.microsoft.com/office/drawing/2014/chartex" xmlns:cx1="http://schemas.microsoft.com/office/drawing/2015/9/8/chartex" xmlns:cx2="http://schemas.microsoft.com/office/drawing/2015/10/21/chartex" xmlns:cx3="http://schemas.microsoft.com/office/drawing/2016/5/9/chartex" xmlns:cx4="http://schemas.microsoft.com/office/drawing/2016/5/10/chartex" xmlns:cx5="http://schemas.microsoft.com/office/drawing/2016/5/11/chartex" xmlns:cx6="http://schemas.microsoft.com/office/drawing/2016/5/12/chartex" xmlns:cx7="http://schemas.microsoft.com/office/drawing/2016/5/13/chartex" xmlns:cx8="http://schemas.microsoft.com/office/drawing/2016/5/14/chartex" xmlns:mc="http://schemas.openxmlformats.org/markup-compatibility/2006" xmlns:aink="http://schemas.microsoft.com/office/drawing/2016/ink" xmlns:am3d="http://schemas.microsoft.com/office/drawing/2017/model3d" xmlns:o="urn:schemas-microsoft-com:office:office" xmlns:r="http://schemas.openxmlformats.org/officeDocument/2006/relationships" xmlns:m="http://schemas.openxmlformats.org/officeDocument/2006/math" xmlns:v="urn:schemas-microsoft-com:vml" xmlns:wp14="http://schemas.microsoft.com/office/word/2010/wordprocessingDrawing" xmlns:wp="http://schemas.openxmlformats.org/drawingml/2006/wordprocessingDrawing" xmlns:w10="urn:schemas-microsoft-com:office:word" xmlns:w="http://schemas.openxmlformats.org/wordprocessingml/2006/main" xmlns:w14="http://schemas.microsoft.com/office/word/2010/wordml" xmlns:w15="http://schemas.microsoft.com/office/word/2012/wordml" xmlns:w16cex="http://schemas.microsoft.com/office/word/2018/wordml/cex" xmlns:w16cid="http://schemas.microsoft.com/office/word/2016/wordml/cid" xmlns:w16="http://schemas.microsoft.com/office/word/2018/wordml" xmlns:w16sdtdh="http://schemas.microsoft.com/office/word/2020/wordml/sdtdatahash" xmlns:w16se="http://schemas.microsoft.com/office/word/2015/wordml/symex" xmlns:wpg="http://schemas.microsoft.com/office/word/2010/wordprocessingGroup" xmlns:wpi="http://schemas.microsoft.com/office/word/2010/wordprocessingInk" xmlns:wne="http://schemas.microsoft.com/office/word/2006/wordml" xmlns:wps="http://schemas.microsoft.com/office/word/2010/wordprocessingShape" mc:Ignorable="w14 w15 w16se w16cid w16 w16cex w16sdtdh wp14">
   <w:p>
     <w:pPr>
       <w:pBdr>
@@ -6109,7 +7857,7 @@
 </file>
 
 <file path=word/footnotes.xml><?xml version="1.0" encoding="utf-8"?>
-<w:footnotes xmlns:wpc="http://schemas.microsoft.com/office/word/2010/wordprocessingCanvas" xmlns:cx="http://schemas.microsoft.com/office/drawing/2014/chartex" xmlns:cx1="http://schemas.microsoft.com/office/drawing/2015/9/8/chartex" xmlns:cx2="http://schemas.microsoft.com/office/drawing/2015/10/21/chartex" xmlns:cx3="http://schemas.microsoft.com/office/drawing/2016/5/9/chartex" xmlns:cx4="http://schemas.microsoft.com/office/drawing/2016/5/10/chartex" xmlns:cx5="http://schemas.microsoft.com/office/drawing/2016/5/11/chartex" xmlns:cx6="http://schemas.microsoft.com/office/drawing/2016/5/12/chartex" xmlns:cx7="http://schemas.microsoft.com/office/drawing/2016/5/13/chartex" xmlns:cx8="http://schemas.microsoft.com/office/drawing/2016/5/14/chartex" xmlns:mc="http://schemas.openxmlformats.org/markup-compatibility/2006" xmlns:aink="http://schemas.microsoft.com/office/drawing/2016/ink" xmlns:am3d="http://schemas.microsoft.com/office/drawing/2017/model3d" xmlns:o="urn:schemas-microsoft-com:office:office" xmlns:oel="http://schemas.microsoft.com/office/2019/extlst" xmlns:r="http://schemas.openxmlformats.org/officeDocument/2006/relationships" xmlns:m="http://schemas.openxmlformats.org/officeDocument/2006/math" xmlns:v="urn:schemas-microsoft-com:vml" xmlns:wp14="http://schemas.microsoft.com/office/word/2010/wordprocessingDrawing" xmlns:wp="http://schemas.openxmlformats.org/drawingml/2006/wordprocessingDrawing" xmlns:w10="urn:schemas-microsoft-com:office:word" xmlns:w="http://schemas.openxmlformats.org/wordprocessingml/2006/main" xmlns:w14="http://schemas.microsoft.com/office/word/2010/wordml" xmlns:w15="http://schemas.microsoft.com/office/word/2012/wordml" xmlns:w16cex="http://schemas.microsoft.com/office/word/2018/wordml/cex" xmlns:w16cid="http://schemas.microsoft.com/office/word/2016/wordml/cid" xmlns:w16="http://schemas.microsoft.com/office/word/2018/wordml" xmlns:w16sdtdh="http://schemas.microsoft.com/office/word/2020/wordml/sdtdatahash" xmlns:w16se="http://schemas.microsoft.com/office/word/2015/wordml/symex" xmlns:wpg="http://schemas.microsoft.com/office/word/2010/wordprocessingGroup" xmlns:wpi="http://schemas.microsoft.com/office/word/2010/wordprocessingInk" xmlns:wne="http://schemas.microsoft.com/office/word/2006/wordml" xmlns:wps="http://schemas.microsoft.com/office/word/2010/wordprocessingShape" mc:Ignorable="w14 w15 w16se w16cid w16 w16cex w16sdtdh wp14">
+<w:footnotes xmlns:wpc="http://schemas.microsoft.com/office/word/2010/wordprocessingCanvas" xmlns:cx="http://schemas.microsoft.com/office/drawing/2014/chartex" xmlns:cx1="http://schemas.microsoft.com/office/drawing/2015/9/8/chartex" xmlns:cx2="http://schemas.microsoft.com/office/drawing/2015/10/21/chartex" xmlns:cx3="http://schemas.microsoft.com/office/drawing/2016/5/9/chartex" xmlns:cx4="http://schemas.microsoft.com/office/drawing/2016/5/10/chartex" xmlns:cx5="http://schemas.microsoft.com/office/drawing/2016/5/11/chartex" xmlns:cx6="http://schemas.microsoft.com/office/drawing/2016/5/12/chartex" xmlns:cx7="http://schemas.microsoft.com/office/drawing/2016/5/13/chartex" xmlns:cx8="http://schemas.microsoft.com/office/drawing/2016/5/14/chartex" xmlns:mc="http://schemas.openxmlformats.org/markup-compatibility/2006" xmlns:aink="http://schemas.microsoft.com/office/drawing/2016/ink" xmlns:am3d="http://schemas.microsoft.com/office/drawing/2017/model3d" xmlns:o="urn:schemas-microsoft-com:office:office" xmlns:r="http://schemas.openxmlformats.org/officeDocument/2006/relationships" xmlns:m="http://schemas.openxmlformats.org/officeDocument/2006/math" xmlns:v="urn:schemas-microsoft-com:vml" xmlns:wp14="http://schemas.microsoft.com/office/word/2010/wordprocessingDrawing" xmlns:wp="http://schemas.openxmlformats.org/drawingml/2006/wordprocessingDrawing" xmlns:w10="urn:schemas-microsoft-com:office:word" xmlns:w="http://schemas.openxmlformats.org/wordprocessingml/2006/main" xmlns:w14="http://schemas.microsoft.com/office/word/2010/wordml" xmlns:w15="http://schemas.microsoft.com/office/word/2012/wordml" xmlns:w16cex="http://schemas.microsoft.com/office/word/2018/wordml/cex" xmlns:w16cid="http://schemas.microsoft.com/office/word/2016/wordml/cid" xmlns:w16="http://schemas.microsoft.com/office/word/2018/wordml" xmlns:w16sdtdh="http://schemas.microsoft.com/office/word/2020/wordml/sdtdatahash" xmlns:w16se="http://schemas.microsoft.com/office/word/2015/wordml/symex" xmlns:wpg="http://schemas.microsoft.com/office/word/2010/wordprocessingGroup" xmlns:wpi="http://schemas.microsoft.com/office/word/2010/wordprocessingInk" xmlns:wne="http://schemas.microsoft.com/office/word/2006/wordml" xmlns:wps="http://schemas.microsoft.com/office/word/2010/wordprocessingShape" mc:Ignorable="w14 w15 w16se w16cid w16 w16cex w16sdtdh wp14">
   <w:footnote w:type="separator" w:id="-1">
     <w:p>
       <w:r>
@@ -6128,7 +7876,7 @@
 </file>
 
 <file path=word/header1.xml><?xml version="1.0" encoding="utf-8"?>
-<w:hdr xmlns:wpc="http://schemas.microsoft.com/office/word/2010/wordprocessingCanvas" xmlns:cx="http://schemas.microsoft.com/office/drawing/2014/chartex" xmlns:cx1="http://schemas.microsoft.com/office/drawing/2015/9/8/chartex" xmlns:cx2="http://schemas.microsoft.com/office/drawing/2015/10/21/chartex" xmlns:cx3="http://schemas.microsoft.com/office/drawing/2016/5/9/chartex" xmlns:cx4="http://schemas.microsoft.com/office/drawing/2016/5/10/chartex" xmlns:cx5="http://schemas.microsoft.com/office/drawing/2016/5/11/chartex" xmlns:cx6="http://schemas.microsoft.com/office/drawing/2016/5/12/chartex" xmlns:cx7="http://schemas.microsoft.com/office/drawing/2016/5/13/chartex" xmlns:cx8="http://schemas.microsoft.com/office/drawing/2016/5/14/chartex" xmlns:mc="http://schemas.openxmlformats.org/markup-compatibility/2006" xmlns:aink="http://schemas.microsoft.com/office/drawing/2016/ink" xmlns:am3d="http://schemas.microsoft.com/office/drawing/2017/model3d" xmlns:o="urn:schemas-microsoft-com:office:office" xmlns:oel="http://schemas.microsoft.com/office/2019/extlst" xmlns:r="http://schemas.openxmlformats.org/officeDocument/2006/relationships" xmlns:m="http://schemas.openxmlformats.org/officeDocument/2006/math" xmlns:v="urn:schemas-microsoft-com:vml" xmlns:wp14="http://schemas.microsoft.com/office/word/2010/wordprocessingDrawing" xmlns:wp="http://schemas.openxmlformats.org/drawingml/2006/wordprocessingDrawing" xmlns:w10="urn:schemas-microsoft-com:office:word" xmlns:w="http://schemas.openxmlformats.org/wordprocessingml/2006/main" xmlns:w14="http://schemas.microsoft.com/office/word/2010/wordml" xmlns:w15="http://schemas.microsoft.com/office/word/2012/wordml" xmlns:w16cex="http://schemas.microsoft.com/office/word/2018/wordml/cex" xmlns:w16cid="http://schemas.microsoft.com/office/word/2016/wordml/cid" xmlns:w16="http://schemas.microsoft.com/office/word/2018/wordml" xmlns:w16sdtdh="http://schemas.microsoft.com/office/word/2020/wordml/sdtdatahash" xmlns:w16se="http://schemas.microsoft.com/office/word/2015/wordml/symex" xmlns:wpg="http://schemas.microsoft.com/office/word/2010/wordprocessingGroup" xmlns:wpi="http://schemas.microsoft.com/office/word/2010/wordprocessingInk" xmlns:wne="http://schemas.microsoft.com/office/word/2006/wordml" xmlns:wps="http://schemas.microsoft.com/office/word/2010/wordprocessingShape" mc:Ignorable="w14 w15 w16se w16cid w16 w16cex w16sdtdh wp14">
+<w:hdr xmlns:wpc="http://schemas.microsoft.com/office/word/2010/wordprocessingCanvas" xmlns:cx="http://schemas.microsoft.com/office/drawing/2014/chartex" xmlns:cx1="http://schemas.microsoft.com/office/drawing/2015/9/8/chartex" xmlns:cx2="http://schemas.microsoft.com/office/drawing/2015/10/21/chartex" xmlns:cx3="http://schemas.microsoft.com/office/drawing/2016/5/9/chartex" xmlns:cx4="http://schemas.microsoft.com/office/drawing/2016/5/10/chartex" xmlns:cx5="http://schemas.microsoft.com/office/drawing/2016/5/11/chartex" xmlns:cx6="http://schemas.microsoft.com/office/drawing/2016/5/12/chartex" xmlns:cx7="http://schemas.microsoft.com/office/drawing/2016/5/13/chartex" xmlns:cx8="http://schemas.microsoft.com/office/drawing/2016/5/14/chartex" xmlns:mc="http://schemas.openxmlformats.org/markup-compatibility/2006" xmlns:aink="http://schemas.microsoft.com/office/drawing/2016/ink" xmlns:am3d="http://schemas.microsoft.com/office/drawing/2017/model3d" xmlns:o="urn:schemas-microsoft-com:office:office" xmlns:r="http://schemas.openxmlformats.org/officeDocument/2006/relationships" xmlns:m="http://schemas.openxmlformats.org/officeDocument/2006/math" xmlns:v="urn:schemas-microsoft-com:vml" xmlns:wp14="http://schemas.microsoft.com/office/word/2010/wordprocessingDrawing" xmlns:wp="http://schemas.openxmlformats.org/drawingml/2006/wordprocessingDrawing" xmlns:w10="urn:schemas-microsoft-com:office:word" xmlns:w="http://schemas.openxmlformats.org/wordprocessingml/2006/main" xmlns:w14="http://schemas.microsoft.com/office/word/2010/wordml" xmlns:w15="http://schemas.microsoft.com/office/word/2012/wordml" xmlns:w16cex="http://schemas.microsoft.com/office/word/2018/wordml/cex" xmlns:w16cid="http://schemas.microsoft.com/office/word/2016/wordml/cid" xmlns:w16="http://schemas.microsoft.com/office/word/2018/wordml" xmlns:w16sdtdh="http://schemas.microsoft.com/office/word/2020/wordml/sdtdatahash" xmlns:w16se="http://schemas.microsoft.com/office/word/2015/wordml/symex" xmlns:wpg="http://schemas.microsoft.com/office/word/2010/wordprocessingGroup" xmlns:wpi="http://schemas.microsoft.com/office/word/2010/wordprocessingInk" xmlns:wne="http://schemas.microsoft.com/office/word/2006/wordml" xmlns:wps="http://schemas.microsoft.com/office/word/2010/wordprocessingShape" mc:Ignorable="w14 w15 w16se w16cid w16 w16cex w16sdtdh wp14">
   <w:p>
     <w:pPr>
       <w:widowControl w:val="0"/>
@@ -6514,7 +8262,7 @@
 </file>
 
 <file path=word/header2.xml><?xml version="1.0" encoding="utf-8"?>
-<w:hdr xmlns:wpc="http://schemas.microsoft.com/office/word/2010/wordprocessingCanvas" xmlns:cx="http://schemas.microsoft.com/office/drawing/2014/chartex" xmlns:cx1="http://schemas.microsoft.com/office/drawing/2015/9/8/chartex" xmlns:cx2="http://schemas.microsoft.com/office/drawing/2015/10/21/chartex" xmlns:cx3="http://schemas.microsoft.com/office/drawing/2016/5/9/chartex" xmlns:cx4="http://schemas.microsoft.com/office/drawing/2016/5/10/chartex" xmlns:cx5="http://schemas.microsoft.com/office/drawing/2016/5/11/chartex" xmlns:cx6="http://schemas.microsoft.com/office/drawing/2016/5/12/chartex" xmlns:cx7="http://schemas.microsoft.com/office/drawing/2016/5/13/chartex" xmlns:cx8="http://schemas.microsoft.com/office/drawing/2016/5/14/chartex" xmlns:mc="http://schemas.openxmlformats.org/markup-compatibility/2006" xmlns:aink="http://schemas.microsoft.com/office/drawing/2016/ink" xmlns:am3d="http://schemas.microsoft.com/office/drawing/2017/model3d" xmlns:o="urn:schemas-microsoft-com:office:office" xmlns:oel="http://schemas.microsoft.com/office/2019/extlst" xmlns:r="http://schemas.openxmlformats.org/officeDocument/2006/relationships" xmlns:m="http://schemas.openxmlformats.org/officeDocument/2006/math" xmlns:v="urn:schemas-microsoft-com:vml" xmlns:wp14="http://schemas.microsoft.com/office/word/2010/wordprocessingDrawing" xmlns:wp="http://schemas.openxmlformats.org/drawingml/2006/wordprocessingDrawing" xmlns:w10="urn:schemas-microsoft-com:office:word" xmlns:w="http://schemas.openxmlformats.org/wordprocessingml/2006/main" xmlns:w14="http://schemas.microsoft.com/office/word/2010/wordml" xmlns:w15="http://schemas.microsoft.com/office/word/2012/wordml" xmlns:w16cex="http://schemas.microsoft.com/office/word/2018/wordml/cex" xmlns:w16cid="http://schemas.microsoft.com/office/word/2016/wordml/cid" xmlns:w16="http://schemas.microsoft.com/office/word/2018/wordml" xmlns:w16sdtdh="http://schemas.microsoft.com/office/word/2020/wordml/sdtdatahash" xmlns:w16se="http://schemas.microsoft.com/office/word/2015/wordml/symex" xmlns:wpg="http://schemas.microsoft.com/office/word/2010/wordprocessingGroup" xmlns:wpi="http://schemas.microsoft.com/office/word/2010/wordprocessingInk" xmlns:wne="http://schemas.microsoft.com/office/word/2006/wordml" xmlns:wps="http://schemas.microsoft.com/office/word/2010/wordprocessingShape" mc:Ignorable="w14 w15 w16se w16cid w16 w16cex w16sdtdh wp14">
+<w:hdr xmlns:wpc="http://schemas.microsoft.com/office/word/2010/wordprocessingCanvas" xmlns:cx="http://schemas.microsoft.com/office/drawing/2014/chartex" xmlns:cx1="http://schemas.microsoft.com/office/drawing/2015/9/8/chartex" xmlns:cx2="http://schemas.microsoft.com/office/drawing/2015/10/21/chartex" xmlns:cx3="http://schemas.microsoft.com/office/drawing/2016/5/9/chartex" xmlns:cx4="http://schemas.microsoft.com/office/drawing/2016/5/10/chartex" xmlns:cx5="http://schemas.microsoft.com/office/drawing/2016/5/11/chartex" xmlns:cx6="http://schemas.microsoft.com/office/drawing/2016/5/12/chartex" xmlns:cx7="http://schemas.microsoft.com/office/drawing/2016/5/13/chartex" xmlns:cx8="http://schemas.microsoft.com/office/drawing/2016/5/14/chartex" xmlns:mc="http://schemas.openxmlformats.org/markup-compatibility/2006" xmlns:aink="http://schemas.microsoft.com/office/drawing/2016/ink" xmlns:am3d="http://schemas.microsoft.com/office/drawing/2017/model3d" xmlns:o="urn:schemas-microsoft-com:office:office" xmlns:r="http://schemas.openxmlformats.org/officeDocument/2006/relationships" xmlns:m="http://schemas.openxmlformats.org/officeDocument/2006/math" xmlns:v="urn:schemas-microsoft-com:vml" xmlns:wp14="http://schemas.microsoft.com/office/word/2010/wordprocessingDrawing" xmlns:wp="http://schemas.openxmlformats.org/drawingml/2006/wordprocessingDrawing" xmlns:w10="urn:schemas-microsoft-com:office:word" xmlns:w="http://schemas.openxmlformats.org/wordprocessingml/2006/main" xmlns:w14="http://schemas.microsoft.com/office/word/2010/wordml" xmlns:w15="http://schemas.microsoft.com/office/word/2012/wordml" xmlns:w16cex="http://schemas.microsoft.com/office/word/2018/wordml/cex" xmlns:w16cid="http://schemas.microsoft.com/office/word/2016/wordml/cid" xmlns:w16="http://schemas.microsoft.com/office/word/2018/wordml" xmlns:w16sdtdh="http://schemas.microsoft.com/office/word/2020/wordml/sdtdatahash" xmlns:w16se="http://schemas.microsoft.com/office/word/2015/wordml/symex" xmlns:wpg="http://schemas.microsoft.com/office/word/2010/wordprocessingGroup" xmlns:wpi="http://schemas.microsoft.com/office/word/2010/wordprocessingInk" xmlns:wne="http://schemas.microsoft.com/office/word/2006/wordml" xmlns:wps="http://schemas.microsoft.com/office/word/2010/wordprocessingShape" mc:Ignorable="w14 w15 w16se w16cid w16 w16cex w16sdtdh wp14">
   <w:p>
     <w:pPr>
       <w:widowControl w:val="0"/>
@@ -6892,6 +8640,308 @@
     </w:pPr>
   </w:p>
 </w:hdr>
+</file>
+
+<file path=word/numbering.xml><?xml version="1.0" encoding="utf-8"?>
+<w:numbering xmlns:wpc="http://schemas.microsoft.com/office/word/2010/wordprocessingCanvas" xmlns:cx="http://schemas.microsoft.com/office/drawing/2014/chartex" xmlns:cx1="http://schemas.microsoft.com/office/drawing/2015/9/8/chartex" xmlns:cx2="http://schemas.microsoft.com/office/drawing/2015/10/21/chartex" xmlns:cx3="http://schemas.microsoft.com/office/drawing/2016/5/9/chartex" xmlns:cx4="http://schemas.microsoft.com/office/drawing/2016/5/10/chartex" xmlns:cx5="http://schemas.microsoft.com/office/drawing/2016/5/11/chartex" xmlns:cx6="http://schemas.microsoft.com/office/drawing/2016/5/12/chartex" xmlns:cx7="http://schemas.microsoft.com/office/drawing/2016/5/13/chartex" xmlns:cx8="http://schemas.microsoft.com/office/drawing/2016/5/14/chartex" xmlns:mc="http://schemas.openxmlformats.org/markup-compatibility/2006" xmlns:aink="http://schemas.microsoft.com/office/drawing/2016/ink" xmlns:am3d="http://schemas.microsoft.com/office/drawing/2017/model3d" xmlns:o="urn:schemas-microsoft-com:office:office" xmlns:r="http://schemas.openxmlformats.org/officeDocument/2006/relationships" xmlns:m="http://schemas.openxmlformats.org/officeDocument/2006/math" xmlns:v="urn:schemas-microsoft-com:vml" xmlns:wp14="http://schemas.microsoft.com/office/word/2010/wordprocessingDrawing" xmlns:wp="http://schemas.openxmlformats.org/drawingml/2006/wordprocessingDrawing" xmlns:w10="urn:schemas-microsoft-com:office:word" xmlns:w="http://schemas.openxmlformats.org/wordprocessingml/2006/main" xmlns:w14="http://schemas.microsoft.com/office/word/2010/wordml" xmlns:w15="http://schemas.microsoft.com/office/word/2012/wordml" xmlns:w16cex="http://schemas.microsoft.com/office/word/2018/wordml/cex" xmlns:w16cid="http://schemas.microsoft.com/office/word/2016/wordml/cid" xmlns:w16="http://schemas.microsoft.com/office/word/2018/wordml" xmlns:w16sdtdh="http://schemas.microsoft.com/office/word/2020/wordml/sdtdatahash" xmlns:w16se="http://schemas.microsoft.com/office/word/2015/wordml/symex" xmlns:wpg="http://schemas.microsoft.com/office/word/2010/wordprocessingGroup" xmlns:wpi="http://schemas.microsoft.com/office/word/2010/wordprocessingInk" xmlns:wne="http://schemas.microsoft.com/office/word/2006/wordml" xmlns:wps="http://schemas.microsoft.com/office/word/2010/wordprocessingShape" mc:Ignorable="w14 w15 w16se w16cid w16 w16cex w16sdtdh wp14">
+  <w:abstractNum w:abstractNumId="0" w15:restartNumberingAfterBreak="0">
+    <w:nsid w:val="259A2B4C"/>
+    <w:multiLevelType w:val="hybridMultilevel"/>
+    <w:tmpl w:val="66567B04"/>
+    <w:lvl w:ilvl="0" w:tplc="0C0A000F">
+      <w:start w:val="1"/>
+      <w:numFmt w:val="decimal"/>
+      <w:lvlText w:val="%1."/>
+      <w:lvlJc w:val="left"/>
+      <w:pPr>
+        <w:ind w:left="720" w:hanging="360"/>
+      </w:pPr>
+    </w:lvl>
+    <w:lvl w:ilvl="1" w:tplc="0C0A0019" w:tentative="1">
+      <w:start w:val="1"/>
+      <w:numFmt w:val="lowerLetter"/>
+      <w:lvlText w:val="%2."/>
+      <w:lvlJc w:val="left"/>
+      <w:pPr>
+        <w:ind w:left="1440" w:hanging="360"/>
+      </w:pPr>
+    </w:lvl>
+    <w:lvl w:ilvl="2" w:tplc="0C0A001B" w:tentative="1">
+      <w:start w:val="1"/>
+      <w:numFmt w:val="lowerRoman"/>
+      <w:lvlText w:val="%3."/>
+      <w:lvlJc w:val="right"/>
+      <w:pPr>
+        <w:ind w:left="2160" w:hanging="180"/>
+      </w:pPr>
+    </w:lvl>
+    <w:lvl w:ilvl="3" w:tplc="0C0A000F" w:tentative="1">
+      <w:start w:val="1"/>
+      <w:numFmt w:val="decimal"/>
+      <w:lvlText w:val="%4."/>
+      <w:lvlJc w:val="left"/>
+      <w:pPr>
+        <w:ind w:left="2880" w:hanging="360"/>
+      </w:pPr>
+    </w:lvl>
+    <w:lvl w:ilvl="4" w:tplc="0C0A0019" w:tentative="1">
+      <w:start w:val="1"/>
+      <w:numFmt w:val="lowerLetter"/>
+      <w:lvlText w:val="%5."/>
+      <w:lvlJc w:val="left"/>
+      <w:pPr>
+        <w:ind w:left="3600" w:hanging="360"/>
+      </w:pPr>
+    </w:lvl>
+    <w:lvl w:ilvl="5" w:tplc="0C0A001B" w:tentative="1">
+      <w:start w:val="1"/>
+      <w:numFmt w:val="lowerRoman"/>
+      <w:lvlText w:val="%6."/>
+      <w:lvlJc w:val="right"/>
+      <w:pPr>
+        <w:ind w:left="4320" w:hanging="180"/>
+      </w:pPr>
+    </w:lvl>
+    <w:lvl w:ilvl="6" w:tplc="0C0A000F" w:tentative="1">
+      <w:start w:val="1"/>
+      <w:numFmt w:val="decimal"/>
+      <w:lvlText w:val="%7."/>
+      <w:lvlJc w:val="left"/>
+      <w:pPr>
+        <w:ind w:left="5040" w:hanging="360"/>
+      </w:pPr>
+    </w:lvl>
+    <w:lvl w:ilvl="7" w:tplc="0C0A0019" w:tentative="1">
+      <w:start w:val="1"/>
+      <w:numFmt w:val="lowerLetter"/>
+      <w:lvlText w:val="%8."/>
+      <w:lvlJc w:val="left"/>
+      <w:pPr>
+        <w:ind w:left="5760" w:hanging="360"/>
+      </w:pPr>
+    </w:lvl>
+    <w:lvl w:ilvl="8" w:tplc="0C0A001B" w:tentative="1">
+      <w:start w:val="1"/>
+      <w:numFmt w:val="lowerRoman"/>
+      <w:lvlText w:val="%9."/>
+      <w:lvlJc w:val="right"/>
+      <w:pPr>
+        <w:ind w:left="6480" w:hanging="180"/>
+      </w:pPr>
+    </w:lvl>
+  </w:abstractNum>
+  <w:abstractNum w:abstractNumId="1" w15:restartNumberingAfterBreak="0">
+    <w:nsid w:val="34F30984"/>
+    <w:multiLevelType w:val="hybridMultilevel"/>
+    <w:tmpl w:val="9FC86434"/>
+    <w:lvl w:ilvl="0" w:tplc="0C0A0001">
+      <w:start w:val="1"/>
+      <w:numFmt w:val="bullet"/>
+      <w:lvlText w:val=""/>
+      <w:lvlJc w:val="left"/>
+      <w:pPr>
+        <w:ind w:left="720" w:hanging="360"/>
+      </w:pPr>
+      <w:rPr>
+        <w:rFonts w:ascii="Symbol" w:hAnsi="Symbol" w:hint="default"/>
+      </w:rPr>
+    </w:lvl>
+    <w:lvl w:ilvl="1" w:tplc="0C0A0003" w:tentative="1">
+      <w:start w:val="1"/>
+      <w:numFmt w:val="bullet"/>
+      <w:lvlText w:val="o"/>
+      <w:lvlJc w:val="left"/>
+      <w:pPr>
+        <w:ind w:left="1440" w:hanging="360"/>
+      </w:pPr>
+      <w:rPr>
+        <w:rFonts w:ascii="Courier New" w:hAnsi="Courier New" w:cs="Courier New" w:hint="default"/>
+      </w:rPr>
+    </w:lvl>
+    <w:lvl w:ilvl="2" w:tplc="0C0A0005" w:tentative="1">
+      <w:start w:val="1"/>
+      <w:numFmt w:val="bullet"/>
+      <w:lvlText w:val=""/>
+      <w:lvlJc w:val="left"/>
+      <w:pPr>
+        <w:ind w:left="2160" w:hanging="360"/>
+      </w:pPr>
+      <w:rPr>
+        <w:rFonts w:ascii="Wingdings" w:hAnsi="Wingdings" w:hint="default"/>
+      </w:rPr>
+    </w:lvl>
+    <w:lvl w:ilvl="3" w:tplc="0C0A0001" w:tentative="1">
+      <w:start w:val="1"/>
+      <w:numFmt w:val="bullet"/>
+      <w:lvlText w:val=""/>
+      <w:lvlJc w:val="left"/>
+      <w:pPr>
+        <w:ind w:left="2880" w:hanging="360"/>
+      </w:pPr>
+      <w:rPr>
+        <w:rFonts w:ascii="Symbol" w:hAnsi="Symbol" w:hint="default"/>
+      </w:rPr>
+    </w:lvl>
+    <w:lvl w:ilvl="4" w:tplc="0C0A0003" w:tentative="1">
+      <w:start w:val="1"/>
+      <w:numFmt w:val="bullet"/>
+      <w:lvlText w:val="o"/>
+      <w:lvlJc w:val="left"/>
+      <w:pPr>
+        <w:ind w:left="3600" w:hanging="360"/>
+      </w:pPr>
+      <w:rPr>
+        <w:rFonts w:ascii="Courier New" w:hAnsi="Courier New" w:cs="Courier New" w:hint="default"/>
+      </w:rPr>
+    </w:lvl>
+    <w:lvl w:ilvl="5" w:tplc="0C0A0005" w:tentative="1">
+      <w:start w:val="1"/>
+      <w:numFmt w:val="bullet"/>
+      <w:lvlText w:val=""/>
+      <w:lvlJc w:val="left"/>
+      <w:pPr>
+        <w:ind w:left="4320" w:hanging="360"/>
+      </w:pPr>
+      <w:rPr>
+        <w:rFonts w:ascii="Wingdings" w:hAnsi="Wingdings" w:hint="default"/>
+      </w:rPr>
+    </w:lvl>
+    <w:lvl w:ilvl="6" w:tplc="0C0A0001" w:tentative="1">
+      <w:start w:val="1"/>
+      <w:numFmt w:val="bullet"/>
+      <w:lvlText w:val=""/>
+      <w:lvlJc w:val="left"/>
+      <w:pPr>
+        <w:ind w:left="5040" w:hanging="360"/>
+      </w:pPr>
+      <w:rPr>
+        <w:rFonts w:ascii="Symbol" w:hAnsi="Symbol" w:hint="default"/>
+      </w:rPr>
+    </w:lvl>
+    <w:lvl w:ilvl="7" w:tplc="0C0A0003" w:tentative="1">
+      <w:start w:val="1"/>
+      <w:numFmt w:val="bullet"/>
+      <w:lvlText w:val="o"/>
+      <w:lvlJc w:val="left"/>
+      <w:pPr>
+        <w:ind w:left="5760" w:hanging="360"/>
+      </w:pPr>
+      <w:rPr>
+        <w:rFonts w:ascii="Courier New" w:hAnsi="Courier New" w:cs="Courier New" w:hint="default"/>
+      </w:rPr>
+    </w:lvl>
+    <w:lvl w:ilvl="8" w:tplc="0C0A0005" w:tentative="1">
+      <w:start w:val="1"/>
+      <w:numFmt w:val="bullet"/>
+      <w:lvlText w:val=""/>
+      <w:lvlJc w:val="left"/>
+      <w:pPr>
+        <w:ind w:left="6480" w:hanging="360"/>
+      </w:pPr>
+      <w:rPr>
+        <w:rFonts w:ascii="Wingdings" w:hAnsi="Wingdings" w:hint="default"/>
+      </w:rPr>
+    </w:lvl>
+  </w:abstractNum>
+  <w:abstractNum w:abstractNumId="2" w15:restartNumberingAfterBreak="0">
+    <w:nsid w:val="66982DEC"/>
+    <w:multiLevelType w:val="hybridMultilevel"/>
+    <w:tmpl w:val="1AB025B6"/>
+    <w:lvl w:ilvl="0" w:tplc="0C0A000F">
+      <w:start w:val="1"/>
+      <w:numFmt w:val="decimal"/>
+      <w:lvlText w:val="%1."/>
+      <w:lvlJc w:val="left"/>
+      <w:pPr>
+        <w:ind w:left="720" w:hanging="360"/>
+      </w:pPr>
+      <w:rPr>
+        <w:rFonts w:hint="default"/>
+      </w:rPr>
+    </w:lvl>
+    <w:lvl w:ilvl="1" w:tplc="0C0A0019" w:tentative="1">
+      <w:start w:val="1"/>
+      <w:numFmt w:val="lowerLetter"/>
+      <w:lvlText w:val="%2."/>
+      <w:lvlJc w:val="left"/>
+      <w:pPr>
+        <w:ind w:left="1440" w:hanging="360"/>
+      </w:pPr>
+    </w:lvl>
+    <w:lvl w:ilvl="2" w:tplc="0C0A001B" w:tentative="1">
+      <w:start w:val="1"/>
+      <w:numFmt w:val="lowerRoman"/>
+      <w:lvlText w:val="%3."/>
+      <w:lvlJc w:val="right"/>
+      <w:pPr>
+        <w:ind w:left="2160" w:hanging="180"/>
+      </w:pPr>
+    </w:lvl>
+    <w:lvl w:ilvl="3" w:tplc="0C0A000F" w:tentative="1">
+      <w:start w:val="1"/>
+      <w:numFmt w:val="decimal"/>
+      <w:lvlText w:val="%4."/>
+      <w:lvlJc w:val="left"/>
+      <w:pPr>
+        <w:ind w:left="2880" w:hanging="360"/>
+      </w:pPr>
+    </w:lvl>
+    <w:lvl w:ilvl="4" w:tplc="0C0A0019" w:tentative="1">
+      <w:start w:val="1"/>
+      <w:numFmt w:val="lowerLetter"/>
+      <w:lvlText w:val="%5."/>
+      <w:lvlJc w:val="left"/>
+      <w:pPr>
+        <w:ind w:left="3600" w:hanging="360"/>
+      </w:pPr>
+    </w:lvl>
+    <w:lvl w:ilvl="5" w:tplc="0C0A001B" w:tentative="1">
+      <w:start w:val="1"/>
+      <w:numFmt w:val="lowerRoman"/>
+      <w:lvlText w:val="%6."/>
+      <w:lvlJc w:val="right"/>
+      <w:pPr>
+        <w:ind w:left="4320" w:hanging="180"/>
+      </w:pPr>
+    </w:lvl>
+    <w:lvl w:ilvl="6" w:tplc="0C0A000F" w:tentative="1">
+      <w:start w:val="1"/>
+      <w:numFmt w:val="decimal"/>
+      <w:lvlText w:val="%7."/>
+      <w:lvlJc w:val="left"/>
+      <w:pPr>
+        <w:ind w:left="5040" w:hanging="360"/>
+      </w:pPr>
+    </w:lvl>
+    <w:lvl w:ilvl="7" w:tplc="0C0A0019" w:tentative="1">
+      <w:start w:val="1"/>
+      <w:numFmt w:val="lowerLetter"/>
+      <w:lvlText w:val="%8."/>
+      <w:lvlJc w:val="left"/>
+      <w:pPr>
+        <w:ind w:left="5760" w:hanging="360"/>
+      </w:pPr>
+    </w:lvl>
+    <w:lvl w:ilvl="8" w:tplc="0C0A001B" w:tentative="1">
+      <w:start w:val="1"/>
+      <w:numFmt w:val="lowerRoman"/>
+      <w:lvlText w:val="%9."/>
+      <w:lvlJc w:val="right"/>
+      <w:pPr>
+        <w:ind w:left="6480" w:hanging="180"/>
+      </w:pPr>
+    </w:lvl>
+  </w:abstractNum>
+  <w:num w:numId="1">
+    <w:abstractNumId w:val="1"/>
+  </w:num>
+  <w:num w:numId="2">
+    <w:abstractNumId w:val="0"/>
+  </w:num>
+  <w:num w:numId="3">
+    <w:abstractNumId w:val="2"/>
+  </w:num>
+</w:numbering>
 </file>
 
 <file path=word/styles.xml><?xml version="1.0" encoding="utf-8"?>
@@ -7558,6 +9608,17 @@
       <w:shd w:val="clear" w:color="auto" w:fill="E1DFDD"/>
     </w:rPr>
   </w:style>
+  <w:style w:type="paragraph" w:styleId="Prrafodelista">
+    <w:name w:val="List Paragraph"/>
+    <w:basedOn w:val="Normal"/>
+    <w:uiPriority w:val="34"/>
+    <w:qFormat/>
+    <w:rsid w:val="00F54891"/>
+    <w:pPr>
+      <w:ind w:left="720"/>
+      <w:contextualSpacing/>
+    </w:pPr>
+  </w:style>
 </w:styles>
 </file>
 

</xml_diff>